<commit_message>
Updated documentation with new SVD results
</commit_message>
<xml_diff>
--- a/documentation.docx
+++ b/documentation.docx
@@ -442,7 +442,7 @@
         <w:rPr>
           <w:rStyle w:val="VerbatimChar"/>
         </w:rPr>
-        <w:t xml:space="preserve">##    No                         name uaid aid</w:t>
+        <w:t xml:space="preserve">##   No           name uaid aid</w:t>
       </w:r>
       <w:r>
         <w:br w:type="textWrapping"/>
@@ -451,7 +451,7 @@
         <w:rPr>
           <w:rStyle w:val="VerbatimChar"/>
         </w:rPr>
-        <w:t xml:space="preserve">## 1   0                            M   45  45</w:t>
+        <w:t xml:space="preserve">## 1  0        RATINGS   36  36</w:t>
       </w:r>
       <w:r>
         <w:br w:type="textWrapping"/>
@@ -460,7 +460,7 @@
         <w:rPr>
           <w:rStyle w:val="VerbatimChar"/>
         </w:rPr>
-        <w:t xml:space="preserve">## 2   1                      ratings   34  34</w:t>
+        <w:t xml:space="preserve">## 2  1 RATINGS_MATRIX   38  38</w:t>
       </w:r>
       <w:r>
         <w:br w:type="textWrapping"/>
@@ -469,7 +469,7 @@
         <w:rPr>
           <w:rStyle w:val="VerbatimChar"/>
         </w:rPr>
-        <w:t xml:space="preserve">## 3   2                      RATINGS   36  36</w:t>
+        <w:t xml:space="preserve">##                                                                                         schema</w:t>
       </w:r>
       <w:r>
         <w:br w:type="textWrapping"/>
@@ -478,7 +478,7 @@
         <w:rPr>
           <w:rStyle w:val="VerbatimChar"/>
         </w:rPr>
-        <w:t xml:space="preserve">## 4   3    ratings_correlationMatrix   72  72</w:t>
+        <w:t xml:space="preserve">## 1 RATINGS&lt;userId:int64,movieID:int64,rating:double NOT NULL,timestamp:int64&gt; [i=0:*,1000000,0]</w:t>
       </w:r>
       <w:r>
         <w:br w:type="textWrapping"/>
@@ -487,7 +487,7 @@
         <w:rPr>
           <w:rStyle w:val="VerbatimChar"/>
         </w:rPr>
-        <w:t xml:space="preserve">## 5   4            ratings_crossjoin   69  69</w:t>
+        <w:t xml:space="preserve">## 2      RATINGS_MATRIX&lt;rating:double NOT NULL&gt; [userId=0:138493,1000,0,movieID=0:131262,1000,0]</w:t>
       </w:r>
       <w:r>
         <w:br w:type="textWrapping"/>
@@ -496,7 +496,7 @@
         <w:rPr>
           <w:rStyle w:val="VerbatimChar"/>
         </w:rPr>
-        <w:t xml:space="preserve">## 6   5               ratings_matrix   31  31</w:t>
+        <w:t xml:space="preserve">##   availability temporary</w:t>
       </w:r>
       <w:r>
         <w:br w:type="textWrapping"/>
@@ -505,7 +505,7 @@
         <w:rPr>
           <w:rStyle w:val="VerbatimChar"/>
         </w:rPr>
-        <w:t xml:space="preserve">## 7   6               RATINGS_MATRIX   38  38</w:t>
+        <w:t xml:space="preserve">## 1         TRUE     FALSE</w:t>
       </w:r>
       <w:r>
         <w:br w:type="textWrapping"/>
@@ -514,439 +514,7 @@
         <w:rPr>
           <w:rStyle w:val="VerbatimChar"/>
         </w:rPr>
-        <w:t xml:space="preserve">## 8   7      ratings_matrix_centered   60  60</w:t>
-      </w:r>
-      <w:r>
-        <w:br w:type="textWrapping"/>
-      </w:r>
-      <w:r>
-        <w:rPr>
-          <w:rStyle w:val="VerbatimChar"/>
-        </w:rPr>
-        <w:t xml:space="preserve">## 9   8          ratings_matrix_MxMT   56  56</w:t>
-      </w:r>
-      <w:r>
-        <w:br w:type="textWrapping"/>
-      </w:r>
-      <w:r>
-        <w:rPr>
-          <w:rStyle w:val="VerbatimChar"/>
-        </w:rPr>
-        <w:t xml:space="preserve">## 10  9       ratings_singularValues   80  80</w:t>
-      </w:r>
-      <w:r>
-        <w:br w:type="textWrapping"/>
-      </w:r>
-      <w:r>
-        <w:rPr>
-          <w:rStyle w:val="VerbatimChar"/>
-        </w:rPr>
-        <w:t xml:space="preserve">## 11 10              ratingsSvdSdiag   82  82</w:t>
-      </w:r>
-      <w:r>
-        <w:br w:type="textWrapping"/>
-      </w:r>
-      <w:r>
-        <w:rPr>
-          <w:rStyle w:val="VerbatimChar"/>
-        </w:rPr>
-        <w:t xml:space="preserve">## 12 11              ratings_userAvg   62  62</w:t>
-      </w:r>
-      <w:r>
-        <w:br w:type="textWrapping"/>
-      </w:r>
-      <w:r>
-        <w:rPr>
-          <w:rStyle w:val="VerbatimChar"/>
-        </w:rPr>
-        <w:t xml:space="preserve">## 13 12            ratings_userMeans   48  48</w:t>
-      </w:r>
-      <w:r>
-        <w:br w:type="textWrapping"/>
-      </w:r>
-      <w:r>
-        <w:rPr>
-          <w:rStyle w:val="VerbatimChar"/>
-        </w:rPr>
-        <w:t xml:space="preserve">## 14 13              ratings_userMSS   67  67</w:t>
-      </w:r>
-      <w:r>
-        <w:br w:type="textWrapping"/>
-      </w:r>
-      <w:r>
-        <w:rPr>
-          <w:rStyle w:val="VerbatimChar"/>
-        </w:rPr>
-        <w:t xml:space="preserve">## 15 14                          sig   78  78</w:t>
-      </w:r>
-      <w:r>
-        <w:br w:type="textWrapping"/>
-      </w:r>
-      <w:r>
-        <w:rPr>
-          <w:rStyle w:val="VerbatimChar"/>
-        </w:rPr>
-        <w:t xml:space="preserve">## 16 15                        tmpDb   17  17</w:t>
-      </w:r>
-      <w:r>
-        <w:br w:type="textWrapping"/>
-      </w:r>
-      <w:r>
-        <w:rPr>
-          <w:rStyle w:val="VerbatimChar"/>
-        </w:rPr>
-        <w:t xml:space="preserve">## 17 16        tmp_ratings_userMeans   50  50</w:t>
-      </w:r>
-      <w:r>
-        <w:br w:type="textWrapping"/>
-      </w:r>
-      <w:r>
-        <w:rPr>
-          <w:rStyle w:val="VerbatimChar"/>
-        </w:rPr>
-        <w:t xml:space="preserve">## 18 17 tmp_ratings_userMeans_matrix   54  54</w:t>
-      </w:r>
-      <w:r>
-        <w:br w:type="textWrapping"/>
-      </w:r>
-      <w:r>
-        <w:rPr>
-          <w:rStyle w:val="VerbatimChar"/>
-        </w:rPr>
-        <w:t xml:space="preserve">##                                                                                                                                                                schema</w:t>
-      </w:r>
-      <w:r>
-        <w:br w:type="textWrapping"/>
-      </w:r>
-      <w:r>
-        <w:rPr>
-          <w:rStyle w:val="VerbatimChar"/>
-        </w:rPr>
-        <w:t xml:space="preserve">## 1                                                                                                                         M&lt;v:double&gt; [row=0:3,1000,0,col=0:0,1000,0]</w:t>
-      </w:r>
-      <w:r>
-        <w:br w:type="textWrapping"/>
-      </w:r>
-      <w:r>
-        <w:rPr>
-          <w:rStyle w:val="VerbatimChar"/>
-        </w:rPr>
-        <w:t xml:space="preserve">## 2                                                                        ratings&lt;userId:int64,movieID:int64,rating:double NOT NULL,timestamp:int64&gt; [i=0:*,1000000,0]</w:t>
-      </w:r>
-      <w:r>
-        <w:br w:type="textWrapping"/>
-      </w:r>
-      <w:r>
-        <w:rPr>
-          <w:rStyle w:val="VerbatimChar"/>
-        </w:rPr>
-        <w:t xml:space="preserve">## 3                                                                        RATINGS&lt;userId:int64,movieID:int64,rating:double NOT NULL,timestamp:int64&gt; [i=0:*,1000000,0]</w:t>
-      </w:r>
-      <w:r>
-        <w:br w:type="textWrapping"/>
-      </w:r>
-      <w:r>
-        <w:rPr>
-          <w:rStyle w:val="VerbatimChar"/>
-        </w:rPr>
-        <w:t xml:space="preserve">## 4                                                                            ratings_correlationMatrix&lt;correlation:double&gt; [userId=0:671,1000,0,userId2=0:671,1000,0]</w:t>
-      </w:r>
-      <w:r>
-        <w:br w:type="textWrapping"/>
-      </w:r>
-      <w:r>
-        <w:rPr>
-          <w:rStyle w:val="VerbatimChar"/>
-        </w:rPr>
-        <w:t xml:space="preserve">## 5  ratings_crossjoin&lt;multiply:double NOT NULL,rating_avg:double,rating_avg_2:double,rating_MSS:double,rating_MSS_2:double&gt; [userId=0:671,1000,0,userId2=0:671,1000,0]</w:t>
-      </w:r>
-      <w:r>
-        <w:br w:type="textWrapping"/>
-      </w:r>
-      <w:r>
-        <w:rPr>
-          <w:rStyle w:val="VerbatimChar"/>
-        </w:rPr>
-        <w:t xml:space="preserve">## 6                                                                                ratings_matrix&lt;rating:double NOT NULL&gt; [userId=0:671,1000,0,movieID=0:163949,1000,0]</w:t>
-      </w:r>
-      <w:r>
-        <w:br w:type="textWrapping"/>
-      </w:r>
-      <w:r>
-        <w:rPr>
-          <w:rStyle w:val="VerbatimChar"/>
-        </w:rPr>
-        <w:t xml:space="preserve">## 7                                                                             RATINGS_MATRIX&lt;rating:double NOT NULL&gt; [userId=0:138493,1000,0,movieID=0:131262,1000,0]</w:t>
-      </w:r>
-      <w:r>
-        <w:br w:type="textWrapping"/>
-      </w:r>
-      <w:r>
-        <w:rPr>
-          <w:rStyle w:val="VerbatimChar"/>
-        </w:rPr>
-        <w:t xml:space="preserve">## 8                                                                       ratings_matrix_centered&lt;rating_centered:double&gt; [userId=0:671,1000,0,movieID=0:163949,1000,0]</w:t>
-      </w:r>
-      <w:r>
-        <w:br w:type="textWrapping"/>
-      </w:r>
-      <w:r>
-        <w:rPr>
-          <w:rStyle w:val="VerbatimChar"/>
-        </w:rPr>
-        <w:t xml:space="preserve">## 9                                                                            ratings_matrix_MxMT&lt;multiply:double NOT NULL&gt; [userId=0:671,1000,0,userId2=0:671,1000,0]</w:t>
-      </w:r>
-      <w:r>
-        <w:br w:type="textWrapping"/>
-      </w:r>
-      <w:r>
-        <w:rPr>
-          <w:rStyle w:val="VerbatimChar"/>
-        </w:rPr>
-        <w:t xml:space="preserve">## 10                                                                                                  ratings_singularValues&lt;i:double,sigma:double&gt; [i_1=1:672,10000,0]</w:t>
-      </w:r>
-      <w:r>
-        <w:br w:type="textWrapping"/>
-      </w:r>
-      <w:r>
-        <w:rPr>
-          <w:rStyle w:val="VerbatimChar"/>
-        </w:rPr>
-        <w:t xml:space="preserve">## 11                                                                                                    ratingsSvdSdiag&lt;sigma:double&gt; [i_2=0:671,1000,0,j=0:671,1000,0]</w:t>
-      </w:r>
-      <w:r>
-        <w:br w:type="textWrapping"/>
-      </w:r>
-      <w:r>
-        <w:rPr>
-          <w:rStyle w:val="VerbatimChar"/>
-        </w:rPr>
-        <w:t xml:space="preserve">## 12                                                                                                           ratings_userAvg&lt;rating_avg:double&gt; [userId=0:671,1000,0]</w:t>
-      </w:r>
-      <w:r>
-        <w:br w:type="textWrapping"/>
-      </w:r>
-      <w:r>
-        <w:rPr>
-          <w:rStyle w:val="VerbatimChar"/>
-        </w:rPr>
-        <w:t xml:space="preserve">## 13                                                                                                         ratings_userMeans&lt;rating_avg:double&gt; [userId=0:671,1000,0]</w:t>
-      </w:r>
-      <w:r>
-        <w:br w:type="textWrapping"/>
-      </w:r>
-      <w:r>
-        <w:rPr>
-          <w:rStyle w:val="VerbatimChar"/>
-        </w:rPr>
-        <w:t xml:space="preserve">## 14                                                                                                           ratings_userMSS&lt;rating_MSS:double&gt; [userId=0:671,1000,0]</w:t>
-      </w:r>
-      <w:r>
-        <w:br w:type="textWrapping"/>
-      </w:r>
-      <w:r>
-        <w:rPr>
-          <w:rStyle w:val="VerbatimChar"/>
-        </w:rPr>
-        <w:t xml:space="preserve">## 15                                                                                                                     sig&lt;i:double,sigma:double&gt; [i_1=1:672,10000,0]</w:t>
-      </w:r>
-      <w:r>
-        <w:br w:type="textWrapping"/>
-      </w:r>
-      <w:r>
-        <w:rPr>
-          <w:rStyle w:val="VerbatimChar"/>
-        </w:rPr>
-        <w:t xml:space="preserve">## 16                                                                                                                      tmpDb&lt;val:double&gt; [i=0:99,100,0,j=0:99,100,0]</w:t>
-      </w:r>
-      <w:r>
-        <w:br w:type="textWrapping"/>
-      </w:r>
-      <w:r>
-        <w:rPr>
-          <w:rStyle w:val="VerbatimChar"/>
-        </w:rPr>
-        <w:t xml:space="preserve">## 17                                                                              tmp_ratings_userMeans&lt;rating_avg:double,movieID:int64 NOT NULL&gt; [userId=0:671,1000,0]</w:t>
-      </w:r>
-      <w:r>
-        <w:br w:type="textWrapping"/>
-      </w:r>
-      <w:r>
-        <w:rPr>
-          <w:rStyle w:val="VerbatimChar"/>
-        </w:rPr>
-        <w:t xml:space="preserve">## 18                                                                           tmp_ratings_userMeans_matrix&lt;rating_avg:double&gt; [userId=0:671,1000,0,movieID=0:0,1000,0]</w:t>
-      </w:r>
-      <w:r>
-        <w:br w:type="textWrapping"/>
-      </w:r>
-      <w:r>
-        <w:rPr>
-          <w:rStyle w:val="VerbatimChar"/>
-        </w:rPr>
-        <w:t xml:space="preserve">##    availability temporary</w:t>
-      </w:r>
-      <w:r>
-        <w:br w:type="textWrapping"/>
-      </w:r>
-      <w:r>
-        <w:rPr>
-          <w:rStyle w:val="VerbatimChar"/>
-        </w:rPr>
-        <w:t xml:space="preserve">## 1          TRUE     FALSE</w:t>
-      </w:r>
-      <w:r>
-        <w:br w:type="textWrapping"/>
-      </w:r>
-      <w:r>
-        <w:rPr>
-          <w:rStyle w:val="VerbatimChar"/>
-        </w:rPr>
-        <w:t xml:space="preserve">## 2          TRUE     FALSE</w:t>
-      </w:r>
-      <w:r>
-        <w:br w:type="textWrapping"/>
-      </w:r>
-      <w:r>
-        <w:rPr>
-          <w:rStyle w:val="VerbatimChar"/>
-        </w:rPr>
-        <w:t xml:space="preserve">## 3          TRUE     FALSE</w:t>
-      </w:r>
-      <w:r>
-        <w:br w:type="textWrapping"/>
-      </w:r>
-      <w:r>
-        <w:rPr>
-          <w:rStyle w:val="VerbatimChar"/>
-        </w:rPr>
-        <w:t xml:space="preserve">## 4          TRUE     FALSE</w:t>
-      </w:r>
-      <w:r>
-        <w:br w:type="textWrapping"/>
-      </w:r>
-      <w:r>
-        <w:rPr>
-          <w:rStyle w:val="VerbatimChar"/>
-        </w:rPr>
-        <w:t xml:space="preserve">## 5          TRUE     FALSE</w:t>
-      </w:r>
-      <w:r>
-        <w:br w:type="textWrapping"/>
-      </w:r>
-      <w:r>
-        <w:rPr>
-          <w:rStyle w:val="VerbatimChar"/>
-        </w:rPr>
-        <w:t xml:space="preserve">## 6          TRUE     FALSE</w:t>
-      </w:r>
-      <w:r>
-        <w:br w:type="textWrapping"/>
-      </w:r>
-      <w:r>
-        <w:rPr>
-          <w:rStyle w:val="VerbatimChar"/>
-        </w:rPr>
-        <w:t xml:space="preserve">## 7          TRUE     FALSE</w:t>
-      </w:r>
-      <w:r>
-        <w:br w:type="textWrapping"/>
-      </w:r>
-      <w:r>
-        <w:rPr>
-          <w:rStyle w:val="VerbatimChar"/>
-        </w:rPr>
-        <w:t xml:space="preserve">## 8          TRUE     FALSE</w:t>
-      </w:r>
-      <w:r>
-        <w:br w:type="textWrapping"/>
-      </w:r>
-      <w:r>
-        <w:rPr>
-          <w:rStyle w:val="VerbatimChar"/>
-        </w:rPr>
-        <w:t xml:space="preserve">## 9          TRUE     FALSE</w:t>
-      </w:r>
-      <w:r>
-        <w:br w:type="textWrapping"/>
-      </w:r>
-      <w:r>
-        <w:rPr>
-          <w:rStyle w:val="VerbatimChar"/>
-        </w:rPr>
-        <w:t xml:space="preserve">## 10         TRUE     FALSE</w:t>
-      </w:r>
-      <w:r>
-        <w:br w:type="textWrapping"/>
-      </w:r>
-      <w:r>
-        <w:rPr>
-          <w:rStyle w:val="VerbatimChar"/>
-        </w:rPr>
-        <w:t xml:space="preserve">## 11         TRUE     FALSE</w:t>
-      </w:r>
-      <w:r>
-        <w:br w:type="textWrapping"/>
-      </w:r>
-      <w:r>
-        <w:rPr>
-          <w:rStyle w:val="VerbatimChar"/>
-        </w:rPr>
-        <w:t xml:space="preserve">## 12         TRUE     FALSE</w:t>
-      </w:r>
-      <w:r>
-        <w:br w:type="textWrapping"/>
-      </w:r>
-      <w:r>
-        <w:rPr>
-          <w:rStyle w:val="VerbatimChar"/>
-        </w:rPr>
-        <w:t xml:space="preserve">## 13         TRUE     FALSE</w:t>
-      </w:r>
-      <w:r>
-        <w:br w:type="textWrapping"/>
-      </w:r>
-      <w:r>
-        <w:rPr>
-          <w:rStyle w:val="VerbatimChar"/>
-        </w:rPr>
-        <w:t xml:space="preserve">## 14         TRUE     FALSE</w:t>
-      </w:r>
-      <w:r>
-        <w:br w:type="textWrapping"/>
-      </w:r>
-      <w:r>
-        <w:rPr>
-          <w:rStyle w:val="VerbatimChar"/>
-        </w:rPr>
-        <w:t xml:space="preserve">## 15         TRUE     FALSE</w:t>
-      </w:r>
-      <w:r>
-        <w:br w:type="textWrapping"/>
-      </w:r>
-      <w:r>
-        <w:rPr>
-          <w:rStyle w:val="VerbatimChar"/>
-        </w:rPr>
-        <w:t xml:space="preserve">## 16         TRUE     FALSE</w:t>
-      </w:r>
-      <w:r>
-        <w:br w:type="textWrapping"/>
-      </w:r>
-      <w:r>
-        <w:rPr>
-          <w:rStyle w:val="VerbatimChar"/>
-        </w:rPr>
-        <w:t xml:space="preserve">## 17         TRUE     FALSE</w:t>
-      </w:r>
-      <w:r>
-        <w:br w:type="textWrapping"/>
-      </w:r>
-      <w:r>
-        <w:rPr>
-          <w:rStyle w:val="VerbatimChar"/>
-        </w:rPr>
-        <w:t xml:space="preserve">## 18         TRUE     FALSE</w:t>
+        <w:t xml:space="preserve">## 2         TRUE     FALSE</w:t>
       </w:r>
     </w:p>
     <w:p>
@@ -2264,9 +1832,31 @@
         </w:rPr>
         <w:t xml:space="preserve">T))</w:t>
       </w:r>
-      <w:r>
-        <w:br w:type="textWrapping"/>
-      </w:r>
+    </w:p>
+    <w:p>
+      <w:pPr>
+        <w:pStyle w:val="SourceCode"/>
+      </w:pPr>
+      <w:r>
+        <w:rPr>
+          <w:rStyle w:val="VerbatimChar"/>
+        </w:rPr>
+        <w:t xml:space="preserve">##   i userId_max</w:t>
+      </w:r>
+      <w:r>
+        <w:br w:type="textWrapping"/>
+      </w:r>
+      <w:r>
+        <w:rPr>
+          <w:rStyle w:val="VerbatimChar"/>
+        </w:rPr>
+        <w:t xml:space="preserve">## 1 0        671</w:t>
+      </w:r>
+    </w:p>
+    <w:p>
+      <w:pPr>
+        <w:pStyle w:val="SourceCode"/>
+      </w:pPr>
       <w:r>
         <w:rPr>
           <w:rStyle w:val="KeywordTok"/>
@@ -2336,6 +1926,26 @@
         <w:rPr>
           <w:rStyle w:val="VerbatimChar"/>
         </w:rPr>
+        <w:t xml:space="preserve">##   i movieID_max</w:t>
+      </w:r>
+      <w:r>
+        <w:br w:type="textWrapping"/>
+      </w:r>
+      <w:r>
+        <w:rPr>
+          <w:rStyle w:val="VerbatimChar"/>
+        </w:rPr>
+        <w:t xml:space="preserve">## 1 0      163949</w:t>
+      </w:r>
+    </w:p>
+    <w:p>
+      <w:pPr>
+        <w:pStyle w:val="SourceCode"/>
+      </w:pPr>
+      <w:r>
+        <w:rPr>
+          <w:rStyle w:val="VerbatimChar"/>
+        </w:rPr>
         <w:t xml:space="preserve">The userIds range from 1 to 671. The movieIDs range from 1 to 163949. Now, we redimension `ratings` array so that userId is the first dimension (rows) and movieID is the second dimension (columns).</w:t>
       </w:r>
     </w:p>
@@ -2356,51 +1966,6 @@
         <w:t xml:space="preserve">(dbConnect, </w:t>
       </w:r>
       <w:r>
-        <w:br w:type="textWrapping"/>
-      </w:r>
-      <w:r>
-        <w:rPr>
-          <w:rStyle w:val="NormalTok"/>
-        </w:rPr>
-        <w:t xml:space="preserve"> </w:t>
-      </w:r>
-      <w:r>
-        <w:rPr>
-          <w:rStyle w:val="NormalTok"/>
-        </w:rPr>
-        <w:t xml:space="preserve"> </w:t>
-      </w:r>
-      <w:r>
-        <w:rPr>
-          <w:rStyle w:val="NormalTok"/>
-        </w:rPr>
-        <w:t xml:space="preserve"> </w:t>
-      </w:r>
-      <w:r>
-        <w:rPr>
-          <w:rStyle w:val="NormalTok"/>
-        </w:rPr>
-        <w:t xml:space="preserve"> </w:t>
-      </w:r>
-      <w:r>
-        <w:rPr>
-          <w:rStyle w:val="NormalTok"/>
-        </w:rPr>
-        <w:t xml:space="preserve"> </w:t>
-      </w:r>
-      <w:r>
-        <w:rPr>
-          <w:rStyle w:val="NormalTok"/>
-        </w:rPr>
-        <w:t xml:space="preserve"> </w:t>
-      </w:r>
-      <w:r>
-        <w:rPr>
-          <w:rStyle w:val="NormalTok"/>
-        </w:rPr>
-        <w:t xml:space="preserve"> </w:t>
-      </w:r>
-      <w:r>
         <w:rPr>
           <w:rStyle w:val="StringTok"/>
         </w:rPr>
@@ -2519,6 +2084,26 @@
           <w:rStyle w:val="NormalTok"/>
         </w:rPr>
         <w:t xml:space="preserve">T))</w:t>
+      </w:r>
+    </w:p>
+    <w:p>
+      <w:pPr>
+        <w:pStyle w:val="SourceCode"/>
+      </w:pPr>
+      <w:r>
+        <w:rPr>
+          <w:rStyle w:val="VerbatimChar"/>
+        </w:rPr>
+        <w:t xml:space="preserve">##   i  count</w:t>
+      </w:r>
+      <w:r>
+        <w:br w:type="textWrapping"/>
+      </w:r>
+      <w:r>
+        <w:rPr>
+          <w:rStyle w:val="VerbatimChar"/>
+        </w:rPr>
+        <w:t xml:space="preserve">## 1 0 100004</w:t>
       </w:r>
     </w:p>
     <w:p>
@@ -7415,226 +7000,7 @@
         <w:rPr>
           <w:rStyle w:val="NormalTok"/>
         </w:rPr>
-        <w:t xml:space="preserve">, </w:t>
-      </w:r>
-      <w:r>
-        <w:br w:type="textWrapping"/>
-      </w:r>
-      <w:r>
-        <w:rPr>
-          <w:rStyle w:val="NormalTok"/>
-        </w:rPr>
-        <w:t xml:space="preserve"> </w:t>
-      </w:r>
-      <w:r>
-        <w:rPr>
-          <w:rStyle w:val="NormalTok"/>
-        </w:rPr>
-        <w:t xml:space="preserve"> </w:t>
-      </w:r>
-      <w:r>
-        <w:rPr>
-          <w:rStyle w:val="NormalTok"/>
-        </w:rPr>
-        <w:t xml:space="preserve"> </w:t>
-      </w:r>
-      <w:r>
-        <w:rPr>
-          <w:rStyle w:val="NormalTok"/>
-        </w:rPr>
-        <w:t xml:space="preserve"> </w:t>
-      </w:r>
-      <w:r>
-        <w:rPr>
-          <w:rStyle w:val="NormalTok"/>
-        </w:rPr>
-        <w:t xml:space="preserve"> </w:t>
-      </w:r>
-      <w:r>
-        <w:rPr>
-          <w:rStyle w:val="NormalTok"/>
-        </w:rPr>
-        <w:t xml:space="preserve"> </w:t>
-      </w:r>
-      <w:r>
-        <w:rPr>
-          <w:rStyle w:val="NormalTok"/>
-        </w:rPr>
-        <w:t xml:space="preserve"> </w:t>
-      </w:r>
-      <w:r>
-        <w:rPr>
-          <w:rStyle w:val="NormalTok"/>
-        </w:rPr>
-        <w:t xml:space="preserve"> </w:t>
-      </w:r>
-      <w:r>
-        <w:rPr>
-          <w:rStyle w:val="NormalTok"/>
-        </w:rPr>
-        <w:t xml:space="preserve"> </w:t>
-      </w:r>
-      <w:r>
-        <w:rPr>
-          <w:rStyle w:val="NormalTok"/>
-        </w:rPr>
-        <w:t xml:space="preserve"> </w:t>
-      </w:r>
-      <w:r>
-        <w:rPr>
-          <w:rStyle w:val="NormalTok"/>
-        </w:rPr>
-        <w:t xml:space="preserve"> </w:t>
-      </w:r>
-      <w:r>
-        <w:rPr>
-          <w:rStyle w:val="NormalTok"/>
-        </w:rPr>
-        <w:t xml:space="preserve"> </w:t>
-      </w:r>
-      <w:r>
-        <w:rPr>
-          <w:rStyle w:val="NormalTok"/>
-        </w:rPr>
-        <w:t xml:space="preserve"> </w:t>
-      </w:r>
-      <w:r>
-        <w:rPr>
-          <w:rStyle w:val="NormalTok"/>
-        </w:rPr>
-        <w:t xml:space="preserve"> </w:t>
-      </w:r>
-      <w:r>
-        <w:rPr>
-          <w:rStyle w:val="NormalTok"/>
-        </w:rPr>
-        <w:t xml:space="preserve"> </w:t>
-      </w:r>
-      <w:r>
-        <w:rPr>
-          <w:rStyle w:val="NormalTok"/>
-        </w:rPr>
-        <w:t xml:space="preserve"> </w:t>
-      </w:r>
-      <w:r>
-        <w:rPr>
-          <w:rStyle w:val="NormalTok"/>
-        </w:rPr>
-        <w:t xml:space="preserve"> </w:t>
-      </w:r>
-      <w:r>
-        <w:rPr>
-          <w:rStyle w:val="NormalTok"/>
-        </w:rPr>
-        <w:t xml:space="preserve"> </w:t>
-      </w:r>
-      <w:r>
-        <w:rPr>
-          <w:rStyle w:val="NormalTok"/>
-        </w:rPr>
-        <w:t xml:space="preserve"> </w:t>
-      </w:r>
-      <w:r>
-        <w:rPr>
-          <w:rStyle w:val="NormalTok"/>
-        </w:rPr>
-        <w:t xml:space="preserve"> </w:t>
-      </w:r>
-      <w:r>
-        <w:rPr>
-          <w:rStyle w:val="NormalTok"/>
-        </w:rPr>
-        <w:t xml:space="preserve"> </w:t>
-      </w:r>
-      <w:r>
-        <w:rPr>
-          <w:rStyle w:val="NormalTok"/>
-        </w:rPr>
-        <w:t xml:space="preserve"> </w:t>
-      </w:r>
-      <w:r>
-        <w:rPr>
-          <w:rStyle w:val="NormalTok"/>
-        </w:rPr>
-        <w:t xml:space="preserve"> </w:t>
-      </w:r>
-      <w:r>
-        <w:rPr>
-          <w:rStyle w:val="NormalTok"/>
-        </w:rPr>
-        <w:t xml:space="preserve"> </w:t>
-      </w:r>
-      <w:r>
-        <w:rPr>
-          <w:rStyle w:val="NormalTok"/>
-        </w:rPr>
-        <w:t xml:space="preserve"> </w:t>
-      </w:r>
-      <w:r>
-        <w:rPr>
-          <w:rStyle w:val="NormalTok"/>
-        </w:rPr>
-        <w:t xml:space="preserve"> </w:t>
-      </w:r>
-      <w:r>
-        <w:rPr>
-          <w:rStyle w:val="NormalTok"/>
-        </w:rPr>
-        <w:t xml:space="preserve"> </w:t>
-      </w:r>
-      <w:r>
-        <w:rPr>
-          <w:rStyle w:val="NormalTok"/>
-        </w:rPr>
-        <w:t xml:space="preserve"> </w:t>
-      </w:r>
-      <w:r>
-        <w:rPr>
-          <w:rStyle w:val="NormalTok"/>
-        </w:rPr>
-        <w:t xml:space="preserve"> </w:t>
-      </w:r>
-      <w:r>
-        <w:rPr>
-          <w:rStyle w:val="NormalTok"/>
-        </w:rPr>
-        <w:t xml:space="preserve"> </w:t>
-      </w:r>
-      <w:r>
-        <w:rPr>
-          <w:rStyle w:val="NormalTok"/>
-        </w:rPr>
-        <w:t xml:space="preserve"> </w:t>
-      </w:r>
-      <w:r>
-        <w:rPr>
-          <w:rStyle w:val="NormalTok"/>
-        </w:rPr>
-        <w:t xml:space="preserve"> </w:t>
-      </w:r>
-      <w:r>
-        <w:rPr>
-          <w:rStyle w:val="NormalTok"/>
-        </w:rPr>
-        <w:t xml:space="preserve"> </w:t>
-      </w:r>
-      <w:r>
-        <w:rPr>
-          <w:rStyle w:val="DataTypeTok"/>
-        </w:rPr>
-        <w:t xml:space="preserve">return =</w:t>
-      </w:r>
-      <w:r>
-        <w:rPr>
-          <w:rStyle w:val="NormalTok"/>
-        </w:rPr>
-        <w:t xml:space="preserve"> </w:t>
-      </w:r>
-      <w:r>
-        <w:rPr>
-          <w:rStyle w:val="NormalTok"/>
-        </w:rPr>
-        <w:t xml:space="preserve">T)</w:t>
+        <w:t xml:space="preserve">)</w:t>
       </w:r>
       <w:r>
         <w:br w:type="textWrapping"/>
@@ -7816,7 +7182,7 @@
         <w:pStyle w:val="BodyText"/>
       </w:pPr>
       <w:r>
-        <w:t xml:space="preserve">We also need the left and right singular vectors. We'll get SciDB to compute and store the singular vectors, and then extract only the first 10 singular vectors into R.</w:t>
+        <w:t xml:space="preserve">We also need the singular vectors. We'll get SciDB to compute and store the singular vectors, and then extract only the first 3 singular vectors into R for inspection.</w:t>
       </w:r>
     </w:p>
     <w:p>
@@ -7825,16 +7191,33 @@
       </w:pPr>
       <w:r>
         <w:rPr>
-          <w:rStyle w:val="NormalTok"/>
-        </w:rPr>
-        <w:t xml:space="preserve">ratingsSvdU &lt;-</w:t>
+          <w:rStyle w:val="KeywordTok"/>
+        </w:rPr>
+        <w:t xml:space="preserve">iquery</w:t>
+      </w:r>
+      <w:r>
+        <w:rPr>
+          <w:rStyle w:val="NormalTok"/>
+        </w:rPr>
+        <w:t xml:space="preserve">(dbConnect, </w:t>
       </w:r>
       <w:r>
         <w:rPr>
           <w:rStyle w:val="StringTok"/>
         </w:rPr>
-        <w:t xml:space="preserve"> </w:t>
-      </w:r>
+        <w:t xml:space="preserve">"store(gesvd(ratings_matrix_centered, 'U'), ratingsSvdU)"</w:t>
+      </w:r>
+      <w:r>
+        <w:rPr>
+          <w:rStyle w:val="NormalTok"/>
+        </w:rPr>
+        <w:t xml:space="preserve">)</w:t>
+      </w:r>
+    </w:p>
+    <w:p>
+      <w:pPr>
+        <w:pStyle w:val="SourceCode"/>
+      </w:pPr>
       <w:r>
         <w:rPr>
           <w:rStyle w:val="KeywordTok"/>
@@ -7851,7 +7234,133 @@
         <w:rPr>
           <w:rStyle w:val="StringTok"/>
         </w:rPr>
-        <w:t xml:space="preserve">"store(gesvd(ratings_matrix_centered, 'U'), ratingsSvdU)"</w:t>
+        <w:t xml:space="preserve">"store(apply(ratings_singularValues, j, i), tmpDb)"</w:t>
+      </w:r>
+      <w:r>
+        <w:rPr>
+          <w:rStyle w:val="NormalTok"/>
+        </w:rPr>
+        <w:t xml:space="preserve">)</w:t>
+      </w:r>
+      <w:r>
+        <w:br w:type="textWrapping"/>
+      </w:r>
+      <w:r>
+        <w:rPr>
+          <w:rStyle w:val="KeywordTok"/>
+        </w:rPr>
+        <w:t xml:space="preserve">iquery</w:t>
+      </w:r>
+      <w:r>
+        <w:rPr>
+          <w:rStyle w:val="NormalTok"/>
+        </w:rPr>
+        <w:t xml:space="preserve">(dbConnect, </w:t>
+      </w:r>
+      <w:r>
+        <w:rPr>
+          <w:rStyle w:val="StringTok"/>
+        </w:rPr>
+        <w:t xml:space="preserve">"store(redimension(tmpDb, &lt;sigma:double NOT NULL&gt;[i=0:671,?,0,j=0:671,?,0]), ratingsSvdSdiag)"</w:t>
+      </w:r>
+      <w:r>
+        <w:rPr>
+          <w:rStyle w:val="NormalTok"/>
+        </w:rPr>
+        <w:t xml:space="preserve">)</w:t>
+      </w:r>
+      <w:r>
+        <w:br w:type="textWrapping"/>
+      </w:r>
+      <w:r>
+        <w:rPr>
+          <w:rStyle w:val="KeywordTok"/>
+        </w:rPr>
+        <w:t xml:space="preserve">iquery</w:t>
+      </w:r>
+      <w:r>
+        <w:rPr>
+          <w:rStyle w:val="NormalTok"/>
+        </w:rPr>
+        <w:t xml:space="preserve">(dbConnect, </w:t>
+      </w:r>
+      <w:r>
+        <w:rPr>
+          <w:rStyle w:val="StringTok"/>
+        </w:rPr>
+        <w:t xml:space="preserve">"remove(tmpDb)"</w:t>
+      </w:r>
+      <w:r>
+        <w:rPr>
+          <w:rStyle w:val="NormalTok"/>
+        </w:rPr>
+        <w:t xml:space="preserve">)</w:t>
+      </w:r>
+      <w:r>
+        <w:br w:type="textWrapping"/>
+      </w:r>
+      <w:r>
+        <w:br w:type="textWrapping"/>
+      </w:r>
+      <w:r>
+        <w:rPr>
+          <w:rStyle w:val="KeywordTok"/>
+        </w:rPr>
+        <w:t xml:space="preserve">iquery</w:t>
+      </w:r>
+      <w:r>
+        <w:rPr>
+          <w:rStyle w:val="NormalTok"/>
+        </w:rPr>
+        <w:t xml:space="preserve">(dbConnect, </w:t>
+      </w:r>
+      <w:r>
+        <w:rPr>
+          <w:rStyle w:val="StringTok"/>
+        </w:rPr>
+        <w:t xml:space="preserve">"store(spgemm(ratingsSvdU, ratingsSvdSdiag), ratingsSvdUxS)"</w:t>
+      </w:r>
+      <w:r>
+        <w:rPr>
+          <w:rStyle w:val="NormalTok"/>
+        </w:rPr>
+        <w:t xml:space="preserve">)</w:t>
+      </w:r>
+      <w:r>
+        <w:br w:type="textWrapping"/>
+      </w:r>
+      <w:r>
+        <w:br w:type="textWrapping"/>
+      </w:r>
+      <w:r>
+        <w:rPr>
+          <w:rStyle w:val="NormalTok"/>
+        </w:rPr>
+        <w:t xml:space="preserve">ratingsSvdUxSfirst3 &lt;-</w:t>
+      </w:r>
+      <w:r>
+        <w:rPr>
+          <w:rStyle w:val="StringTok"/>
+        </w:rPr>
+        <w:t xml:space="preserve"> </w:t>
+      </w:r>
+      <w:r>
+        <w:rPr>
+          <w:rStyle w:val="KeywordTok"/>
+        </w:rPr>
+        <w:t xml:space="preserve">iquery</w:t>
+      </w:r>
+      <w:r>
+        <w:rPr>
+          <w:rStyle w:val="NormalTok"/>
+        </w:rPr>
+        <w:t xml:space="preserve">(dbConnect, </w:t>
+      </w:r>
+      <w:r>
+        <w:rPr>
+          <w:rStyle w:val="StringTok"/>
+        </w:rPr>
+        <w:t xml:space="preserve">"subarray(ratingsSvdUxS, 0, 0, 671, 2)"</w:t>
       </w:r>
       <w:r>
         <w:rPr>
@@ -7884,1108 +7393,723 @@
         <w:rPr>
           <w:rStyle w:val="NormalTok"/>
         </w:rPr>
-        <w:t xml:space="preserve">ratingsSvdU[[</w:t>
+        <w:t xml:space="preserve">ratingsSvdUxSfirst3$userId &lt;-</w:t>
+      </w:r>
+      <w:r>
+        <w:rPr>
+          <w:rStyle w:val="StringTok"/>
+        </w:rPr>
+        <w:t xml:space="preserve"> </w:t>
+      </w:r>
+      <w:r>
+        <w:rPr>
+          <w:rStyle w:val="KeywordTok"/>
+        </w:rPr>
+        <w:t xml:space="preserve">as.integer</w:t>
+      </w:r>
+      <w:r>
+        <w:rPr>
+          <w:rStyle w:val="NormalTok"/>
+        </w:rPr>
+        <w:t xml:space="preserve">(ratingsSvdUxSfirst3$userId)</w:t>
+      </w:r>
+      <w:r>
+        <w:br w:type="textWrapping"/>
+      </w:r>
+      <w:r>
+        <w:rPr>
+          <w:rStyle w:val="NormalTok"/>
+        </w:rPr>
+        <w:t xml:space="preserve">ratingsSvdUxSfirst3$j &lt;-</w:t>
+      </w:r>
+      <w:r>
+        <w:rPr>
+          <w:rStyle w:val="StringTok"/>
+        </w:rPr>
+        <w:t xml:space="preserve"> </w:t>
+      </w:r>
+      <w:r>
+        <w:rPr>
+          <w:rStyle w:val="KeywordTok"/>
+        </w:rPr>
+        <w:t xml:space="preserve">as.integer</w:t>
+      </w:r>
+      <w:r>
+        <w:rPr>
+          <w:rStyle w:val="NormalTok"/>
+        </w:rPr>
+        <w:t xml:space="preserve">(ratingsSvdUxSfirst3$j)</w:t>
+      </w:r>
+      <w:r>
+        <w:br w:type="textWrapping"/>
+      </w:r>
+      <w:r>
+        <w:rPr>
+          <w:rStyle w:val="KeywordTok"/>
+        </w:rPr>
+        <w:t xml:space="preserve">save</w:t>
+      </w:r>
+      <w:r>
+        <w:rPr>
+          <w:rStyle w:val="NormalTok"/>
+        </w:rPr>
+        <w:t xml:space="preserve">(ratingsSvdUxSfirst3, </w:t>
+      </w:r>
+      <w:r>
+        <w:rPr>
+          <w:rStyle w:val="DataTypeTok"/>
+        </w:rPr>
+        <w:t xml:space="preserve">file =</w:t>
+      </w:r>
+      <w:r>
+        <w:rPr>
+          <w:rStyle w:val="NormalTok"/>
+        </w:rPr>
+        <w:t xml:space="preserve"> </w:t>
+      </w:r>
+      <w:r>
+        <w:rPr>
+          <w:rStyle w:val="StringTok"/>
+        </w:rPr>
+        <w:t xml:space="preserve">"/home/scidb/Project/ratingsSvdUxSfirst3.Rdata"</w:t>
+      </w:r>
+      <w:r>
+        <w:rPr>
+          <w:rStyle w:val="NormalTok"/>
+        </w:rPr>
+        <w:t xml:space="preserve">)</w:t>
+      </w:r>
+    </w:p>
+    <w:p>
+      <w:pPr>
+        <w:pStyle w:val="SourceCode"/>
+      </w:pPr>
+      <w:r>
+        <w:rPr>
+          <w:rStyle w:val="KeywordTok"/>
+        </w:rPr>
+        <w:t xml:space="preserve">load</w:t>
+      </w:r>
+      <w:r>
+        <w:rPr>
+          <w:rStyle w:val="NormalTok"/>
+        </w:rPr>
+        <w:t xml:space="preserve">(</w:t>
+      </w:r>
+      <w:r>
+        <w:rPr>
+          <w:rStyle w:val="StringTok"/>
+        </w:rPr>
+        <w:t xml:space="preserve">"/home/scidb/Project/ratingsSvdUxSfirst3.Rdata"</w:t>
+      </w:r>
+      <w:r>
+        <w:rPr>
+          <w:rStyle w:val="NormalTok"/>
+        </w:rPr>
+        <w:t xml:space="preserve">)</w:t>
+      </w:r>
+      <w:r>
+        <w:br w:type="textWrapping"/>
+      </w:r>
+      <w:r>
+        <w:br w:type="textWrapping"/>
+      </w:r>
+      <w:r>
+        <w:rPr>
+          <w:rStyle w:val="KeywordTok"/>
+        </w:rPr>
+        <w:t xml:space="preserve">library</w:t>
+      </w:r>
+      <w:r>
+        <w:rPr>
+          <w:rStyle w:val="NormalTok"/>
+        </w:rPr>
+        <w:t xml:space="preserve">(Matrix)</w:t>
+      </w:r>
+      <w:r>
+        <w:br w:type="textWrapping"/>
+      </w:r>
+      <w:r>
+        <w:rPr>
+          <w:rStyle w:val="NormalTok"/>
+        </w:rPr>
+        <w:t xml:space="preserve">PCcoords &lt;-</w:t>
+      </w:r>
+      <w:r>
+        <w:rPr>
+          <w:rStyle w:val="StringTok"/>
+        </w:rPr>
+        <w:t xml:space="preserve"> </w:t>
+      </w:r>
+      <w:r>
+        <w:rPr>
+          <w:rStyle w:val="KeywordTok"/>
+        </w:rPr>
+        <w:t xml:space="preserve">spMatrix</w:t>
+      </w:r>
+      <w:r>
+        <w:rPr>
+          <w:rStyle w:val="NormalTok"/>
+        </w:rPr>
+        <w:t xml:space="preserve">(</w:t>
+      </w:r>
+      <w:r>
+        <w:rPr>
+          <w:rStyle w:val="DataTypeTok"/>
+        </w:rPr>
+        <w:t xml:space="preserve">nrow =</w:t>
+      </w:r>
+      <w:r>
+        <w:rPr>
+          <w:rStyle w:val="NormalTok"/>
+        </w:rPr>
+        <w:t xml:space="preserve"> </w:t>
       </w:r>
       <w:r>
         <w:rPr>
           <w:rStyle w:val="DecValTok"/>
         </w:rPr>
+        <w:t xml:space="preserve">671</w:t>
+      </w:r>
+      <w:r>
+        <w:rPr>
+          <w:rStyle w:val="NormalTok"/>
+        </w:rPr>
+        <w:t xml:space="preserve">, </w:t>
+      </w:r>
+      <w:r>
+        <w:rPr>
+          <w:rStyle w:val="DataTypeTok"/>
+        </w:rPr>
+        <w:t xml:space="preserve">ncol =</w:t>
+      </w:r>
+      <w:r>
+        <w:rPr>
+          <w:rStyle w:val="NormalTok"/>
+        </w:rPr>
+        <w:t xml:space="preserve"> </w:t>
+      </w:r>
+      <w:r>
+        <w:rPr>
+          <w:rStyle w:val="DecValTok"/>
+        </w:rPr>
+        <w:t xml:space="preserve">3</w:t>
+      </w:r>
+      <w:r>
+        <w:rPr>
+          <w:rStyle w:val="NormalTok"/>
+        </w:rPr>
+        <w:t xml:space="preserve">, </w:t>
+      </w:r>
+      <w:r>
+        <w:br w:type="textWrapping"/>
+      </w:r>
+      <w:r>
+        <w:rPr>
+          <w:rStyle w:val="NormalTok"/>
+        </w:rPr>
+        <w:t xml:space="preserve"> </w:t>
+      </w:r>
+      <w:r>
+        <w:rPr>
+          <w:rStyle w:val="NormalTok"/>
+        </w:rPr>
+        <w:t xml:space="preserve"> </w:t>
+      </w:r>
+      <w:r>
+        <w:rPr>
+          <w:rStyle w:val="NormalTok"/>
+        </w:rPr>
+        <w:t xml:space="preserve"> </w:t>
+      </w:r>
+      <w:r>
+        <w:rPr>
+          <w:rStyle w:val="NormalTok"/>
+        </w:rPr>
+        <w:t xml:space="preserve"> </w:t>
+      </w:r>
+      <w:r>
+        <w:rPr>
+          <w:rStyle w:val="NormalTok"/>
+        </w:rPr>
+        <w:t xml:space="preserve"> </w:t>
+      </w:r>
+      <w:r>
+        <w:rPr>
+          <w:rStyle w:val="NormalTok"/>
+        </w:rPr>
+        <w:t xml:space="preserve"> </w:t>
+      </w:r>
+      <w:r>
+        <w:rPr>
+          <w:rStyle w:val="NormalTok"/>
+        </w:rPr>
+        <w:t xml:space="preserve"> </w:t>
+      </w:r>
+      <w:r>
+        <w:rPr>
+          <w:rStyle w:val="NormalTok"/>
+        </w:rPr>
+        <w:t xml:space="preserve"> </w:t>
+      </w:r>
+      <w:r>
+        <w:rPr>
+          <w:rStyle w:val="NormalTok"/>
+        </w:rPr>
+        <w:t xml:space="preserve"> </w:t>
+      </w:r>
+      <w:r>
+        <w:rPr>
+          <w:rStyle w:val="NormalTok"/>
+        </w:rPr>
+        <w:t xml:space="preserve"> </w:t>
+      </w:r>
+      <w:r>
+        <w:rPr>
+          <w:rStyle w:val="NormalTok"/>
+        </w:rPr>
+        <w:t xml:space="preserve"> </w:t>
+      </w:r>
+      <w:r>
+        <w:rPr>
+          <w:rStyle w:val="NormalTok"/>
+        </w:rPr>
+        <w:t xml:space="preserve"> </w:t>
+      </w:r>
+      <w:r>
+        <w:rPr>
+          <w:rStyle w:val="NormalTok"/>
+        </w:rPr>
+        <w:t xml:space="preserve"> </w:t>
+      </w:r>
+      <w:r>
+        <w:rPr>
+          <w:rStyle w:val="NormalTok"/>
+        </w:rPr>
+        <w:t xml:space="preserve"> </w:t>
+      </w:r>
+      <w:r>
+        <w:rPr>
+          <w:rStyle w:val="NormalTok"/>
+        </w:rPr>
+        <w:t xml:space="preserve"> </w:t>
+      </w:r>
+      <w:r>
+        <w:rPr>
+          <w:rStyle w:val="NormalTok"/>
+        </w:rPr>
+        <w:t xml:space="preserve"> </w:t>
+      </w:r>
+      <w:r>
+        <w:rPr>
+          <w:rStyle w:val="NormalTok"/>
+        </w:rPr>
+        <w:t xml:space="preserve"> </w:t>
+      </w:r>
+      <w:r>
+        <w:rPr>
+          <w:rStyle w:val="NormalTok"/>
+        </w:rPr>
+        <w:t xml:space="preserve"> </w:t>
+      </w:r>
+      <w:r>
+        <w:rPr>
+          <w:rStyle w:val="NormalTok"/>
+        </w:rPr>
+        <w:t xml:space="preserve"> </w:t>
+      </w:r>
+      <w:r>
+        <w:rPr>
+          <w:rStyle w:val="NormalTok"/>
+        </w:rPr>
+        <w:t xml:space="preserve"> </w:t>
+      </w:r>
+      <w:r>
+        <w:rPr>
+          <w:rStyle w:val="NormalTok"/>
+        </w:rPr>
+        <w:t xml:space="preserve"> </w:t>
+      </w:r>
+      <w:r>
+        <w:rPr>
+          <w:rStyle w:val="DataTypeTok"/>
+        </w:rPr>
+        <w:t xml:space="preserve">i =</w:t>
+      </w:r>
+      <w:r>
+        <w:rPr>
+          <w:rStyle w:val="NormalTok"/>
+        </w:rPr>
+        <w:t xml:space="preserve"> </w:t>
+      </w:r>
+      <w:r>
+        <w:rPr>
+          <w:rStyle w:val="NormalTok"/>
+        </w:rPr>
+        <w:t xml:space="preserve">ratingsSvdUxSfirst3$userId, </w:t>
+      </w:r>
+      <w:r>
+        <w:br w:type="textWrapping"/>
+      </w:r>
+      <w:r>
+        <w:rPr>
+          <w:rStyle w:val="NormalTok"/>
+        </w:rPr>
+        <w:t xml:space="preserve"> </w:t>
+      </w:r>
+      <w:r>
+        <w:rPr>
+          <w:rStyle w:val="NormalTok"/>
+        </w:rPr>
+        <w:t xml:space="preserve"> </w:t>
+      </w:r>
+      <w:r>
+        <w:rPr>
+          <w:rStyle w:val="NormalTok"/>
+        </w:rPr>
+        <w:t xml:space="preserve"> </w:t>
+      </w:r>
+      <w:r>
+        <w:rPr>
+          <w:rStyle w:val="NormalTok"/>
+        </w:rPr>
+        <w:t xml:space="preserve"> </w:t>
+      </w:r>
+      <w:r>
+        <w:rPr>
+          <w:rStyle w:val="NormalTok"/>
+        </w:rPr>
+        <w:t xml:space="preserve"> </w:t>
+      </w:r>
+      <w:r>
+        <w:rPr>
+          <w:rStyle w:val="NormalTok"/>
+        </w:rPr>
+        <w:t xml:space="preserve"> </w:t>
+      </w:r>
+      <w:r>
+        <w:rPr>
+          <w:rStyle w:val="NormalTok"/>
+        </w:rPr>
+        <w:t xml:space="preserve"> </w:t>
+      </w:r>
+      <w:r>
+        <w:rPr>
+          <w:rStyle w:val="NormalTok"/>
+        </w:rPr>
+        <w:t xml:space="preserve"> </w:t>
+      </w:r>
+      <w:r>
+        <w:rPr>
+          <w:rStyle w:val="NormalTok"/>
+        </w:rPr>
+        <w:t xml:space="preserve"> </w:t>
+      </w:r>
+      <w:r>
+        <w:rPr>
+          <w:rStyle w:val="NormalTok"/>
+        </w:rPr>
+        <w:t xml:space="preserve"> </w:t>
+      </w:r>
+      <w:r>
+        <w:rPr>
+          <w:rStyle w:val="NormalTok"/>
+        </w:rPr>
+        <w:t xml:space="preserve"> </w:t>
+      </w:r>
+      <w:r>
+        <w:rPr>
+          <w:rStyle w:val="NormalTok"/>
+        </w:rPr>
+        <w:t xml:space="preserve"> </w:t>
+      </w:r>
+      <w:r>
+        <w:rPr>
+          <w:rStyle w:val="NormalTok"/>
+        </w:rPr>
+        <w:t xml:space="preserve"> </w:t>
+      </w:r>
+      <w:r>
+        <w:rPr>
+          <w:rStyle w:val="NormalTok"/>
+        </w:rPr>
+        <w:t xml:space="preserve"> </w:t>
+      </w:r>
+      <w:r>
+        <w:rPr>
+          <w:rStyle w:val="NormalTok"/>
+        </w:rPr>
+        <w:t xml:space="preserve"> </w:t>
+      </w:r>
+      <w:r>
+        <w:rPr>
+          <w:rStyle w:val="NormalTok"/>
+        </w:rPr>
+        <w:t xml:space="preserve"> </w:t>
+      </w:r>
+      <w:r>
+        <w:rPr>
+          <w:rStyle w:val="NormalTok"/>
+        </w:rPr>
+        <w:t xml:space="preserve"> </w:t>
+      </w:r>
+      <w:r>
+        <w:rPr>
+          <w:rStyle w:val="NormalTok"/>
+        </w:rPr>
+        <w:t xml:space="preserve"> </w:t>
+      </w:r>
+      <w:r>
+        <w:rPr>
+          <w:rStyle w:val="NormalTok"/>
+        </w:rPr>
+        <w:t xml:space="preserve"> </w:t>
+      </w:r>
+      <w:r>
+        <w:rPr>
+          <w:rStyle w:val="NormalTok"/>
+        </w:rPr>
+        <w:t xml:space="preserve"> </w:t>
+      </w:r>
+      <w:r>
+        <w:rPr>
+          <w:rStyle w:val="NormalTok"/>
+        </w:rPr>
+        <w:t xml:space="preserve"> </w:t>
+      </w:r>
+      <w:r>
+        <w:rPr>
+          <w:rStyle w:val="DataTypeTok"/>
+        </w:rPr>
+        <w:t xml:space="preserve">j =</w:t>
+      </w:r>
+      <w:r>
+        <w:rPr>
+          <w:rStyle w:val="NormalTok"/>
+        </w:rPr>
+        <w:t xml:space="preserve"> </w:t>
+      </w:r>
+      <w:r>
+        <w:rPr>
+          <w:rStyle w:val="NormalTok"/>
+        </w:rPr>
+        <w:t xml:space="preserve">ratingsSvdUxSfirst3$j +</w:t>
+      </w:r>
+      <w:r>
+        <w:rPr>
+          <w:rStyle w:val="StringTok"/>
+        </w:rPr>
+        <w:t xml:space="preserve"> </w:t>
+      </w:r>
+      <w:r>
+        <w:rPr>
+          <w:rStyle w:val="DecValTok"/>
+        </w:rPr>
         <w:t xml:space="preserve">1</w:t>
       </w:r>
       <w:r>
         <w:rPr>
           <w:rStyle w:val="NormalTok"/>
         </w:rPr>
-        <w:t xml:space="preserve">]]=</w:t>
+        <w:t xml:space="preserve">, </w:t>
+      </w:r>
+      <w:r>
+        <w:br w:type="textWrapping"/>
+      </w:r>
+      <w:r>
+        <w:rPr>
+          <w:rStyle w:val="NormalTok"/>
+        </w:rPr>
+        <w:t xml:space="preserve"> </w:t>
+      </w:r>
+      <w:r>
+        <w:rPr>
+          <w:rStyle w:val="NormalTok"/>
+        </w:rPr>
+        <w:t xml:space="preserve"> </w:t>
+      </w:r>
+      <w:r>
+        <w:rPr>
+          <w:rStyle w:val="NormalTok"/>
+        </w:rPr>
+        <w:t xml:space="preserve"> </w:t>
+      </w:r>
+      <w:r>
+        <w:rPr>
+          <w:rStyle w:val="NormalTok"/>
+        </w:rPr>
+        <w:t xml:space="preserve"> </w:t>
+      </w:r>
+      <w:r>
+        <w:rPr>
+          <w:rStyle w:val="NormalTok"/>
+        </w:rPr>
+        <w:t xml:space="preserve"> </w:t>
+      </w:r>
+      <w:r>
+        <w:rPr>
+          <w:rStyle w:val="NormalTok"/>
+        </w:rPr>
+        <w:t xml:space="preserve"> </w:t>
+      </w:r>
+      <w:r>
+        <w:rPr>
+          <w:rStyle w:val="NormalTok"/>
+        </w:rPr>
+        <w:t xml:space="preserve"> </w:t>
+      </w:r>
+      <w:r>
+        <w:rPr>
+          <w:rStyle w:val="NormalTok"/>
+        </w:rPr>
+        <w:t xml:space="preserve"> </w:t>
+      </w:r>
+      <w:r>
+        <w:rPr>
+          <w:rStyle w:val="NormalTok"/>
+        </w:rPr>
+        <w:t xml:space="preserve"> </w:t>
+      </w:r>
+      <w:r>
+        <w:rPr>
+          <w:rStyle w:val="NormalTok"/>
+        </w:rPr>
+        <w:t xml:space="preserve"> </w:t>
+      </w:r>
+      <w:r>
+        <w:rPr>
+          <w:rStyle w:val="NormalTok"/>
+        </w:rPr>
+        <w:t xml:space="preserve"> </w:t>
+      </w:r>
+      <w:r>
+        <w:rPr>
+          <w:rStyle w:val="NormalTok"/>
+        </w:rPr>
+        <w:t xml:space="preserve"> </w:t>
+      </w:r>
+      <w:r>
+        <w:rPr>
+          <w:rStyle w:val="NormalTok"/>
+        </w:rPr>
+        <w:t xml:space="preserve"> </w:t>
+      </w:r>
+      <w:r>
+        <w:rPr>
+          <w:rStyle w:val="NormalTok"/>
+        </w:rPr>
+        <w:t xml:space="preserve"> </w:t>
+      </w:r>
+      <w:r>
+        <w:rPr>
+          <w:rStyle w:val="NormalTok"/>
+        </w:rPr>
+        <w:t xml:space="preserve"> </w:t>
+      </w:r>
+      <w:r>
+        <w:rPr>
+          <w:rStyle w:val="NormalTok"/>
+        </w:rPr>
+        <w:t xml:space="preserve"> </w:t>
+      </w:r>
+      <w:r>
+        <w:rPr>
+          <w:rStyle w:val="NormalTok"/>
+        </w:rPr>
+        <w:t xml:space="preserve"> </w:t>
+      </w:r>
+      <w:r>
+        <w:rPr>
+          <w:rStyle w:val="NormalTok"/>
+        </w:rPr>
+        <w:t xml:space="preserve"> </w:t>
+      </w:r>
+      <w:r>
+        <w:rPr>
+          <w:rStyle w:val="NormalTok"/>
+        </w:rPr>
+        <w:t xml:space="preserve"> </w:t>
+      </w:r>
+      <w:r>
+        <w:rPr>
+          <w:rStyle w:val="NormalTok"/>
+        </w:rPr>
+        <w:t xml:space="preserve"> </w:t>
+      </w:r>
+      <w:r>
+        <w:rPr>
+          <w:rStyle w:val="NormalTok"/>
+        </w:rPr>
+        <w:t xml:space="preserve"> </w:t>
+      </w:r>
+      <w:r>
+        <w:rPr>
+          <w:rStyle w:val="DataTypeTok"/>
+        </w:rPr>
+        <w:t xml:space="preserve">x =</w:t>
+      </w:r>
+      <w:r>
+        <w:rPr>
+          <w:rStyle w:val="NormalTok"/>
+        </w:rPr>
+        <w:t xml:space="preserve"> </w:t>
+      </w:r>
+      <w:r>
+        <w:rPr>
+          <w:rStyle w:val="NormalTok"/>
+        </w:rPr>
+        <w:t xml:space="preserve">ratingsSvdUxSfirst3$multiply)</w:t>
+      </w:r>
+      <w:r>
+        <w:br w:type="textWrapping"/>
+      </w:r>
+      <w:r>
+        <w:rPr>
+          <w:rStyle w:val="CommentTok"/>
+        </w:rPr>
+        <w:t xml:space="preserve"># The +1 is due to difference in 0-indexing in SciDB and 1-indexing in R</w:t>
+      </w:r>
+      <w:r>
+        <w:br w:type="textWrapping"/>
+      </w:r>
+      <w:r>
+        <w:br w:type="textWrapping"/>
       </w:r>
       <w:r>
         <w:rPr>
           <w:rStyle w:val="KeywordTok"/>
         </w:rPr>
-        <w:t xml:space="preserve">as.integer</w:t>
-      </w:r>
-      <w:r>
-        <w:rPr>
-          <w:rStyle w:val="NormalTok"/>
-        </w:rPr>
-        <w:t xml:space="preserve">(ratingsSvdU[[</w:t>
-      </w:r>
-      <w:r>
-        <w:rPr>
-          <w:rStyle w:val="DecValTok"/>
-        </w:rPr>
-        <w:t xml:space="preserve">1</w:t>
-      </w:r>
-      <w:r>
-        <w:rPr>
-          <w:rStyle w:val="NormalTok"/>
-        </w:rPr>
-        <w:t xml:space="preserve">]])</w:t>
-      </w:r>
-      <w:r>
-        <w:br w:type="textWrapping"/>
-      </w:r>
-      <w:r>
-        <w:rPr>
-          <w:rStyle w:val="NormalTok"/>
-        </w:rPr>
-        <w:t xml:space="preserve">ratingsSvdU[[</w:t>
-      </w:r>
-      <w:r>
-        <w:rPr>
-          <w:rStyle w:val="DecValTok"/>
-        </w:rPr>
-        <w:t xml:space="preserve">2</w:t>
-      </w:r>
-      <w:r>
-        <w:rPr>
-          <w:rStyle w:val="NormalTok"/>
-        </w:rPr>
-        <w:t xml:space="preserve">]]=</w:t>
+        <w:t xml:space="preserve">plot</w:t>
+      </w:r>
+      <w:r>
+        <w:rPr>
+          <w:rStyle w:val="NormalTok"/>
+        </w:rPr>
+        <w:t xml:space="preserve">(</w:t>
       </w:r>
       <w:r>
         <w:rPr>
           <w:rStyle w:val="KeywordTok"/>
         </w:rPr>
-        <w:t xml:space="preserve">as.integer</w:t>
-      </w:r>
-      <w:r>
-        <w:rPr>
-          <w:rStyle w:val="NormalTok"/>
-        </w:rPr>
-        <w:t xml:space="preserve">(ratingsSvdU[[</w:t>
-      </w:r>
-      <w:r>
-        <w:rPr>
-          <w:rStyle w:val="DecValTok"/>
-        </w:rPr>
-        <w:t xml:space="preserve">2</w:t>
-      </w:r>
-      <w:r>
-        <w:rPr>
-          <w:rStyle w:val="NormalTok"/>
-        </w:rPr>
-        <w:t xml:space="preserve">]])</w:t>
-      </w:r>
-      <w:r>
-        <w:br w:type="textWrapping"/>
+        <w:t xml:space="preserve">as.data.frame</w:t>
+      </w:r>
+      <w:r>
+        <w:rPr>
+          <w:rStyle w:val="NormalTok"/>
+        </w:rPr>
+        <w:t xml:space="preserve">(</w:t>
       </w:r>
       <w:r>
         <w:rPr>
           <w:rStyle w:val="KeywordTok"/>
         </w:rPr>
-        <w:t xml:space="preserve">save</w:t>
-      </w:r>
-      <w:r>
-        <w:rPr>
-          <w:rStyle w:val="NormalTok"/>
-        </w:rPr>
-        <w:t xml:space="preserve">(ratingsSvdU,</w:t>
-      </w:r>
-      <w:r>
-        <w:rPr>
-          <w:rStyle w:val="DataTypeTok"/>
-        </w:rPr>
-        <w:t xml:space="preserve">file=</w:t>
-      </w:r>
-      <w:r>
-        <w:rPr>
-          <w:rStyle w:val="StringTok"/>
-        </w:rPr>
-        <w:t xml:space="preserve">"/home/scidb/Project/ratingsSvdU.Rdata"</w:t>
-      </w:r>
-      <w:r>
-        <w:rPr>
-          <w:rStyle w:val="NormalTok"/>
-        </w:rPr>
-        <w:t xml:space="preserve">)</w:t>
-      </w:r>
-      <w:r>
-        <w:br w:type="textWrapping"/>
-      </w:r>
-      <w:r>
-        <w:br w:type="textWrapping"/>
-      </w:r>
-      <w:r>
-        <w:rPr>
-          <w:rStyle w:val="NormalTok"/>
-        </w:rPr>
-        <w:t xml:space="preserve">ratingsSvdVt &lt;-</w:t>
-      </w:r>
-      <w:r>
-        <w:rPr>
-          <w:rStyle w:val="StringTok"/>
-        </w:rPr>
-        <w:t xml:space="preserve"> </w:t>
-      </w:r>
-      <w:r>
-        <w:rPr>
-          <w:rStyle w:val="KeywordTok"/>
-        </w:rPr>
-        <w:t xml:space="preserve">iquery</w:t>
-      </w:r>
-      <w:r>
-        <w:rPr>
-          <w:rStyle w:val="NormalTok"/>
-        </w:rPr>
-        <w:t xml:space="preserve">(dbConnect, </w:t>
-      </w:r>
-      <w:r>
-        <w:rPr>
-          <w:rStyle w:val="StringTok"/>
-        </w:rPr>
-        <w:t xml:space="preserve">"store(gesvd(ratings_matrix_centered, 'VT'), ratingsSvdVt)"</w:t>
-      </w:r>
-      <w:r>
-        <w:rPr>
-          <w:rStyle w:val="NormalTok"/>
-        </w:rPr>
-        <w:t xml:space="preserve">, </w:t>
-      </w:r>
-      <w:r>
-        <w:rPr>
-          <w:rStyle w:val="DataTypeTok"/>
-        </w:rPr>
-        <w:t xml:space="preserve">return =</w:t>
-      </w:r>
-      <w:r>
-        <w:rPr>
-          <w:rStyle w:val="NormalTok"/>
-        </w:rPr>
-        <w:t xml:space="preserve"> </w:t>
-      </w:r>
-      <w:r>
-        <w:rPr>
-          <w:rStyle w:val="NormalTok"/>
-        </w:rPr>
-        <w:t xml:space="preserve">T)</w:t>
-      </w:r>
-      <w:r>
-        <w:br w:type="textWrapping"/>
-      </w:r>
-      <w:r>
-        <w:rPr>
-          <w:rStyle w:val="KeywordTok"/>
-        </w:rPr>
-        <w:t xml:space="preserve">save</w:t>
-      </w:r>
-      <w:r>
-        <w:rPr>
-          <w:rStyle w:val="NormalTok"/>
-        </w:rPr>
-        <w:t xml:space="preserve">(ratingsSvdVt,</w:t>
-      </w:r>
-      <w:r>
-        <w:rPr>
-          <w:rStyle w:val="DataTypeTok"/>
-        </w:rPr>
-        <w:t xml:space="preserve">file=</w:t>
-      </w:r>
-      <w:r>
-        <w:rPr>
-          <w:rStyle w:val="StringTok"/>
-        </w:rPr>
-        <w:t xml:space="preserve">"/home/scidb/Project/ratingsSvdVt.Rdata"</w:t>
-      </w:r>
-      <w:r>
-        <w:rPr>
-          <w:rStyle w:val="NormalTok"/>
-        </w:rPr>
-        <w:t xml:space="preserve">)</w:t>
-      </w:r>
-    </w:p>
-    <w:p>
-      <w:pPr>
-        <w:pStyle w:val="SourceCode"/>
-      </w:pPr>
-      <w:r>
-        <w:rPr>
-          <w:rStyle w:val="NormalTok"/>
-        </w:rPr>
-        <w:t xml:space="preserve">query &lt;-</w:t>
-      </w:r>
-      <w:r>
-        <w:rPr>
-          <w:rStyle w:val="StringTok"/>
-        </w:rPr>
-        <w:t xml:space="preserve"> "apply(apply(ratings_singularValues, i_2, i_1-1), j, i_2)"</w:t>
-      </w:r>
-      <w:r>
-        <w:rPr>
-          <w:rStyle w:val="NormalTok"/>
-        </w:rPr>
-        <w:t xml:space="preserve"> </w:t>
-      </w:r>
-      <w:r>
-        <w:rPr>
-          <w:rStyle w:val="NormalTok"/>
-        </w:rPr>
-        <w:t xml:space="preserve"> </w:t>
-      </w:r>
-      <w:r>
-        <w:rPr>
-          <w:rStyle w:val="CommentTok"/>
-        </w:rPr>
-        <w:t xml:space="preserve"># Please check if i or i_1 is the dimension name, and whether it starts at 0 or 1?</w:t>
-      </w:r>
-      <w:r>
-        <w:br w:type="textWrapping"/>
-      </w:r>
-      <w:r>
-        <w:rPr>
-          <w:rStyle w:val="NormalTok"/>
-        </w:rPr>
-        <w:t xml:space="preserve">query &lt;-</w:t>
-      </w:r>
-      <w:r>
-        <w:rPr>
-          <w:rStyle w:val="StringTok"/>
-        </w:rPr>
-        <w:t xml:space="preserve"> </w:t>
-      </w:r>
-      <w:r>
-        <w:rPr>
-          <w:rStyle w:val="KeywordTok"/>
-        </w:rPr>
-        <w:t xml:space="preserve">sprintf</w:t>
-      </w:r>
-      <w:r>
-        <w:rPr>
-          <w:rStyle w:val="NormalTok"/>
-        </w:rPr>
-        <w:t xml:space="preserve">(</w:t>
-      </w:r>
-      <w:r>
-        <w:rPr>
-          <w:rStyle w:val="StringTok"/>
-        </w:rPr>
-        <w:t xml:space="preserve">"redimension(%s, &lt;sigma:double&gt;[i_2=0:671,?,0,j=0:671,?,0])"</w:t>
-      </w:r>
-      <w:r>
-        <w:rPr>
-          <w:rStyle w:val="NormalTok"/>
-        </w:rPr>
-        <w:t xml:space="preserve">, query) </w:t>
-      </w:r>
-      <w:r>
-        <w:br w:type="textWrapping"/>
-      </w:r>
-      <w:r>
-        <w:rPr>
-          <w:rStyle w:val="KeywordTok"/>
-        </w:rPr>
-        <w:t xml:space="preserve">iquery</w:t>
-      </w:r>
-      <w:r>
-        <w:rPr>
-          <w:rStyle w:val="NormalTok"/>
-        </w:rPr>
-        <w:t xml:space="preserve">(dbConnect, </w:t>
-      </w:r>
-      <w:r>
-        <w:rPr>
-          <w:rStyle w:val="KeywordTok"/>
-        </w:rPr>
-        <w:t xml:space="preserve">sprintf</w:t>
-      </w:r>
-      <w:r>
-        <w:rPr>
-          <w:rStyle w:val="NormalTok"/>
-        </w:rPr>
-        <w:t xml:space="preserve">(</w:t>
-      </w:r>
-      <w:r>
-        <w:rPr>
-          <w:rStyle w:val="StringTok"/>
-        </w:rPr>
-        <w:t xml:space="preserve">"store(%s, ratingsSvdSdiag)"</w:t>
-      </w:r>
-      <w:r>
-        <w:rPr>
-          <w:rStyle w:val="NormalTok"/>
-        </w:rPr>
-        <w:t xml:space="preserve">, query))</w:t>
-      </w:r>
-      <w:r>
-        <w:br w:type="textWrapping"/>
-      </w:r>
-      <w:r>
-        <w:rPr>
-          <w:rStyle w:val="KeywordTok"/>
-        </w:rPr>
-        <w:t xml:space="preserve">iquery</w:t>
-      </w:r>
-      <w:r>
-        <w:rPr>
-          <w:rStyle w:val="NormalTok"/>
-        </w:rPr>
-        <w:t xml:space="preserve">(dbConnect, </w:t>
-      </w:r>
-      <w:r>
-        <w:rPr>
-          <w:rStyle w:val="StringTok"/>
-        </w:rPr>
-        <w:t xml:space="preserve">"store(spgemm(ratingsSvdU, ratingsSvdSdiag), ratingsSvdUxS)"</w:t>
-      </w:r>
-      <w:r>
-        <w:rPr>
-          <w:rStyle w:val="NormalTok"/>
-        </w:rPr>
-        <w:t xml:space="preserve">)</w:t>
-      </w:r>
-    </w:p>
-    <w:p>
-      <w:pPr>
-        <w:pStyle w:val="SourceCode"/>
-      </w:pPr>
-      <w:r>
-        <w:rPr>
-          <w:rStyle w:val="KeywordTok"/>
-        </w:rPr>
-        <w:t xml:space="preserve">load</w:t>
-      </w:r>
-      <w:r>
-        <w:rPr>
-          <w:rStyle w:val="NormalTok"/>
-        </w:rPr>
-        <w:t xml:space="preserve">(</w:t>
-      </w:r>
-      <w:r>
-        <w:rPr>
-          <w:rStyle w:val="StringTok"/>
-        </w:rPr>
-        <w:t xml:space="preserve">"/home/scidb/Project/ratingsSvdU.Rdata"</w:t>
-      </w:r>
-      <w:r>
-        <w:rPr>
-          <w:rStyle w:val="NormalTok"/>
-        </w:rPr>
-        <w:t xml:space="preserve">)</w:t>
-      </w:r>
-      <w:r>
-        <w:br w:type="textWrapping"/>
-      </w:r>
-      <w:r>
-        <w:br w:type="textWrapping"/>
-      </w:r>
-      <w:r>
-        <w:rPr>
-          <w:rStyle w:val="NormalTok"/>
-        </w:rPr>
-        <w:t xml:space="preserve">uMat &lt;-</w:t>
-      </w:r>
-      <w:r>
-        <w:rPr>
-          <w:rStyle w:val="StringTok"/>
-        </w:rPr>
-        <w:t xml:space="preserve"> </w:t>
-      </w:r>
-      <w:r>
-        <w:rPr>
-          <w:rStyle w:val="KeywordTok"/>
-        </w:rPr>
-        <w:t xml:space="preserve">spMatrix</w:t>
-      </w:r>
-      <w:r>
-        <w:rPr>
-          <w:rStyle w:val="NormalTok"/>
-        </w:rPr>
-        <w:t xml:space="preserve">(</w:t>
-      </w:r>
-      <w:r>
-        <w:rPr>
-          <w:rStyle w:val="DataTypeTok"/>
-        </w:rPr>
-        <w:t xml:space="preserve">nrow =</w:t>
-      </w:r>
-      <w:r>
-        <w:rPr>
-          <w:rStyle w:val="NormalTok"/>
-        </w:rPr>
-        <w:t xml:space="preserve"> </w:t>
-      </w:r>
-      <w:r>
-        <w:rPr>
-          <w:rStyle w:val="DecValTok"/>
-        </w:rPr>
-        <w:t xml:space="preserve">672</w:t>
-      </w:r>
-      <w:r>
-        <w:rPr>
-          <w:rStyle w:val="NormalTok"/>
-        </w:rPr>
-        <w:t xml:space="preserve">, </w:t>
-      </w:r>
-      <w:r>
-        <w:rPr>
-          <w:rStyle w:val="DataTypeTok"/>
-        </w:rPr>
-        <w:t xml:space="preserve">ncol =</w:t>
-      </w:r>
-      <w:r>
-        <w:rPr>
-          <w:rStyle w:val="NormalTok"/>
-        </w:rPr>
-        <w:t xml:space="preserve"> </w:t>
-      </w:r>
-      <w:r>
-        <w:rPr>
-          <w:rStyle w:val="DecValTok"/>
-        </w:rPr>
-        <w:t xml:space="preserve">672</w:t>
-      </w:r>
-      <w:r>
-        <w:rPr>
-          <w:rStyle w:val="NormalTok"/>
-        </w:rPr>
-        <w:t xml:space="preserve">, </w:t>
-      </w:r>
-      <w:r>
-        <w:br w:type="textWrapping"/>
-      </w:r>
-      <w:r>
-        <w:rPr>
-          <w:rStyle w:val="NormalTok"/>
-        </w:rPr>
-        <w:t xml:space="preserve"> </w:t>
-      </w:r>
-      <w:r>
-        <w:rPr>
-          <w:rStyle w:val="NormalTok"/>
-        </w:rPr>
-        <w:t xml:space="preserve"> </w:t>
-      </w:r>
-      <w:r>
-        <w:rPr>
-          <w:rStyle w:val="NormalTok"/>
-        </w:rPr>
-        <w:t xml:space="preserve"> </w:t>
-      </w:r>
-      <w:r>
-        <w:rPr>
-          <w:rStyle w:val="NormalTok"/>
-        </w:rPr>
-        <w:t xml:space="preserve"> </w:t>
-      </w:r>
-      <w:r>
-        <w:rPr>
-          <w:rStyle w:val="NormalTok"/>
-        </w:rPr>
-        <w:t xml:space="preserve"> </w:t>
-      </w:r>
-      <w:r>
-        <w:rPr>
-          <w:rStyle w:val="NormalTok"/>
-        </w:rPr>
-        <w:t xml:space="preserve"> </w:t>
-      </w:r>
-      <w:r>
-        <w:rPr>
-          <w:rStyle w:val="NormalTok"/>
-        </w:rPr>
-        <w:t xml:space="preserve"> </w:t>
-      </w:r>
-      <w:r>
-        <w:rPr>
-          <w:rStyle w:val="NormalTok"/>
-        </w:rPr>
-        <w:t xml:space="preserve"> </w:t>
-      </w:r>
-      <w:r>
-        <w:rPr>
-          <w:rStyle w:val="NormalTok"/>
-        </w:rPr>
-        <w:t xml:space="preserve"> </w:t>
-      </w:r>
-      <w:r>
-        <w:rPr>
-          <w:rStyle w:val="NormalTok"/>
-        </w:rPr>
-        <w:t xml:space="preserve"> </w:t>
-      </w:r>
-      <w:r>
-        <w:rPr>
-          <w:rStyle w:val="NormalTok"/>
-        </w:rPr>
-        <w:t xml:space="preserve"> </w:t>
-      </w:r>
-      <w:r>
-        <w:rPr>
-          <w:rStyle w:val="NormalTok"/>
-        </w:rPr>
-        <w:t xml:space="preserve"> </w:t>
-      </w:r>
-      <w:r>
-        <w:rPr>
-          <w:rStyle w:val="NormalTok"/>
-        </w:rPr>
-        <w:t xml:space="preserve"> </w:t>
-      </w:r>
-      <w:r>
-        <w:rPr>
-          <w:rStyle w:val="NormalTok"/>
-        </w:rPr>
-        <w:t xml:space="preserve"> </w:t>
-      </w:r>
-      <w:r>
-        <w:rPr>
-          <w:rStyle w:val="NormalTok"/>
-        </w:rPr>
-        <w:t xml:space="preserve"> </w:t>
-      </w:r>
-      <w:r>
-        <w:rPr>
-          <w:rStyle w:val="NormalTok"/>
-        </w:rPr>
-        <w:t xml:space="preserve"> </w:t>
-      </w:r>
-      <w:r>
-        <w:rPr>
-          <w:rStyle w:val="NormalTok"/>
-        </w:rPr>
-        <w:t xml:space="preserve"> </w:t>
-      </w:r>
-      <w:r>
-        <w:rPr>
-          <w:rStyle w:val="DataTypeTok"/>
-        </w:rPr>
-        <w:t xml:space="preserve">i =</w:t>
-      </w:r>
-      <w:r>
-        <w:rPr>
-          <w:rStyle w:val="NormalTok"/>
-        </w:rPr>
-        <w:t xml:space="preserve"> </w:t>
-      </w:r>
-      <w:r>
-        <w:rPr>
-          <w:rStyle w:val="NormalTok"/>
-        </w:rPr>
-        <w:t xml:space="preserve">ratingsSvdU$userId +</w:t>
-      </w:r>
-      <w:r>
-        <w:rPr>
-          <w:rStyle w:val="StringTok"/>
-        </w:rPr>
-        <w:t xml:space="preserve"> </w:t>
-      </w:r>
-      <w:r>
-        <w:rPr>
-          <w:rStyle w:val="DecValTok"/>
-        </w:rPr>
-        <w:t xml:space="preserve">1</w:t>
-      </w:r>
-      <w:r>
-        <w:rPr>
-          <w:rStyle w:val="NormalTok"/>
-        </w:rPr>
-        <w:t xml:space="preserve">, </w:t>
-      </w:r>
-      <w:r>
-        <w:br w:type="textWrapping"/>
-      </w:r>
-      <w:r>
-        <w:rPr>
-          <w:rStyle w:val="NormalTok"/>
-        </w:rPr>
-        <w:t xml:space="preserve"> </w:t>
-      </w:r>
-      <w:r>
-        <w:rPr>
-          <w:rStyle w:val="NormalTok"/>
-        </w:rPr>
-        <w:t xml:space="preserve"> </w:t>
-      </w:r>
-      <w:r>
-        <w:rPr>
-          <w:rStyle w:val="NormalTok"/>
-        </w:rPr>
-        <w:t xml:space="preserve"> </w:t>
-      </w:r>
-      <w:r>
-        <w:rPr>
-          <w:rStyle w:val="NormalTok"/>
-        </w:rPr>
-        <w:t xml:space="preserve"> </w:t>
-      </w:r>
-      <w:r>
-        <w:rPr>
-          <w:rStyle w:val="NormalTok"/>
-        </w:rPr>
-        <w:t xml:space="preserve"> </w:t>
-      </w:r>
-      <w:r>
-        <w:rPr>
-          <w:rStyle w:val="NormalTok"/>
-        </w:rPr>
-        <w:t xml:space="preserve"> </w:t>
-      </w:r>
-      <w:r>
-        <w:rPr>
-          <w:rStyle w:val="NormalTok"/>
-        </w:rPr>
-        <w:t xml:space="preserve"> </w:t>
-      </w:r>
-      <w:r>
-        <w:rPr>
-          <w:rStyle w:val="NormalTok"/>
-        </w:rPr>
-        <w:t xml:space="preserve"> </w:t>
-      </w:r>
-      <w:r>
-        <w:rPr>
-          <w:rStyle w:val="NormalTok"/>
-        </w:rPr>
-        <w:t xml:space="preserve"> </w:t>
-      </w:r>
-      <w:r>
-        <w:rPr>
-          <w:rStyle w:val="NormalTok"/>
-        </w:rPr>
-        <w:t xml:space="preserve"> </w:t>
-      </w:r>
-      <w:r>
-        <w:rPr>
-          <w:rStyle w:val="NormalTok"/>
-        </w:rPr>
-        <w:t xml:space="preserve"> </w:t>
-      </w:r>
-      <w:r>
-        <w:rPr>
-          <w:rStyle w:val="NormalTok"/>
-        </w:rPr>
-        <w:t xml:space="preserve"> </w:t>
-      </w:r>
-      <w:r>
-        <w:rPr>
-          <w:rStyle w:val="NormalTok"/>
-        </w:rPr>
-        <w:t xml:space="preserve"> </w:t>
-      </w:r>
-      <w:r>
-        <w:rPr>
-          <w:rStyle w:val="NormalTok"/>
-        </w:rPr>
-        <w:t xml:space="preserve"> </w:t>
-      </w:r>
-      <w:r>
-        <w:rPr>
-          <w:rStyle w:val="NormalTok"/>
-        </w:rPr>
-        <w:t xml:space="preserve"> </w:t>
-      </w:r>
-      <w:r>
-        <w:rPr>
-          <w:rStyle w:val="NormalTok"/>
-        </w:rPr>
-        <w:t xml:space="preserve"> </w:t>
-      </w:r>
-      <w:r>
-        <w:rPr>
-          <w:rStyle w:val="NormalTok"/>
-        </w:rPr>
-        <w:t xml:space="preserve"> </w:t>
-      </w:r>
-      <w:r>
-        <w:rPr>
-          <w:rStyle w:val="DataTypeTok"/>
-        </w:rPr>
-        <w:t xml:space="preserve">j =</w:t>
-      </w:r>
-      <w:r>
-        <w:rPr>
-          <w:rStyle w:val="NormalTok"/>
-        </w:rPr>
-        <w:t xml:space="preserve"> </w:t>
-      </w:r>
-      <w:r>
-        <w:rPr>
-          <w:rStyle w:val="NormalTok"/>
-        </w:rPr>
-        <w:t xml:space="preserve">ratingsSvdU$i +</w:t>
-      </w:r>
-      <w:r>
-        <w:rPr>
-          <w:rStyle w:val="StringTok"/>
-        </w:rPr>
-        <w:t xml:space="preserve"> </w:t>
-      </w:r>
-      <w:r>
-        <w:rPr>
-          <w:rStyle w:val="DecValTok"/>
-        </w:rPr>
-        <w:t xml:space="preserve">1</w:t>
-      </w:r>
-      <w:r>
-        <w:rPr>
-          <w:rStyle w:val="NormalTok"/>
-        </w:rPr>
-        <w:t xml:space="preserve">, </w:t>
-      </w:r>
-      <w:r>
-        <w:br w:type="textWrapping"/>
-      </w:r>
-      <w:r>
-        <w:rPr>
-          <w:rStyle w:val="NormalTok"/>
-        </w:rPr>
-        <w:t xml:space="preserve"> </w:t>
-      </w:r>
-      <w:r>
-        <w:rPr>
-          <w:rStyle w:val="NormalTok"/>
-        </w:rPr>
-        <w:t xml:space="preserve"> </w:t>
-      </w:r>
-      <w:r>
-        <w:rPr>
-          <w:rStyle w:val="NormalTok"/>
-        </w:rPr>
-        <w:t xml:space="preserve"> </w:t>
-      </w:r>
-      <w:r>
-        <w:rPr>
-          <w:rStyle w:val="NormalTok"/>
-        </w:rPr>
-        <w:t xml:space="preserve"> </w:t>
-      </w:r>
-      <w:r>
-        <w:rPr>
-          <w:rStyle w:val="NormalTok"/>
-        </w:rPr>
-        <w:t xml:space="preserve"> </w:t>
-      </w:r>
-      <w:r>
-        <w:rPr>
-          <w:rStyle w:val="NormalTok"/>
-        </w:rPr>
-        <w:t xml:space="preserve"> </w:t>
-      </w:r>
-      <w:r>
-        <w:rPr>
-          <w:rStyle w:val="NormalTok"/>
-        </w:rPr>
-        <w:t xml:space="preserve"> </w:t>
-      </w:r>
-      <w:r>
-        <w:rPr>
-          <w:rStyle w:val="NormalTok"/>
-        </w:rPr>
-        <w:t xml:space="preserve"> </w:t>
-      </w:r>
-      <w:r>
-        <w:rPr>
-          <w:rStyle w:val="NormalTok"/>
-        </w:rPr>
-        <w:t xml:space="preserve"> </w:t>
-      </w:r>
-      <w:r>
-        <w:rPr>
-          <w:rStyle w:val="NormalTok"/>
-        </w:rPr>
-        <w:t xml:space="preserve"> </w:t>
-      </w:r>
-      <w:r>
-        <w:rPr>
-          <w:rStyle w:val="NormalTok"/>
-        </w:rPr>
-        <w:t xml:space="preserve"> </w:t>
-      </w:r>
-      <w:r>
-        <w:rPr>
-          <w:rStyle w:val="NormalTok"/>
-        </w:rPr>
-        <w:t xml:space="preserve"> </w:t>
-      </w:r>
-      <w:r>
-        <w:rPr>
-          <w:rStyle w:val="NormalTok"/>
-        </w:rPr>
-        <w:t xml:space="preserve"> </w:t>
-      </w:r>
-      <w:r>
-        <w:rPr>
-          <w:rStyle w:val="NormalTok"/>
-        </w:rPr>
-        <w:t xml:space="preserve"> </w:t>
-      </w:r>
-      <w:r>
-        <w:rPr>
-          <w:rStyle w:val="NormalTok"/>
-        </w:rPr>
-        <w:t xml:space="preserve"> </w:t>
-      </w:r>
-      <w:r>
-        <w:rPr>
-          <w:rStyle w:val="NormalTok"/>
-        </w:rPr>
-        <w:t xml:space="preserve"> </w:t>
-      </w:r>
-      <w:r>
-        <w:rPr>
-          <w:rStyle w:val="NormalTok"/>
-        </w:rPr>
-        <w:t xml:space="preserve"> </w:t>
-      </w:r>
-      <w:r>
-        <w:rPr>
-          <w:rStyle w:val="DataTypeTok"/>
-        </w:rPr>
-        <w:t xml:space="preserve">x =</w:t>
-      </w:r>
-      <w:r>
-        <w:rPr>
-          <w:rStyle w:val="NormalTok"/>
-        </w:rPr>
-        <w:t xml:space="preserve"> </w:t>
-      </w:r>
-      <w:r>
-        <w:rPr>
-          <w:rStyle w:val="NormalTok"/>
-        </w:rPr>
-        <w:t xml:space="preserve">ratingsSvdU$u)</w:t>
-      </w:r>
-      <w:r>
-        <w:br w:type="textWrapping"/>
-      </w:r>
-      <w:r>
-        <w:rPr>
-          <w:rStyle w:val="NormalTok"/>
-        </w:rPr>
-        <w:t xml:space="preserve">sigMat &lt;-</w:t>
-      </w:r>
-      <w:r>
-        <w:rPr>
-          <w:rStyle w:val="StringTok"/>
-        </w:rPr>
-        <w:t xml:space="preserve"> </w:t>
-      </w:r>
-      <w:r>
-        <w:rPr>
-          <w:rStyle w:val="KeywordTok"/>
-        </w:rPr>
-        <w:t xml:space="preserve">Diagonal</w:t>
-      </w:r>
-      <w:r>
-        <w:rPr>
-          <w:rStyle w:val="NormalTok"/>
-        </w:rPr>
-        <w:t xml:space="preserve">(</w:t>
-      </w:r>
-      <w:r>
-        <w:rPr>
-          <w:rStyle w:val="DataTypeTok"/>
-        </w:rPr>
-        <w:t xml:space="preserve">x =</w:t>
-      </w:r>
-      <w:r>
-        <w:rPr>
-          <w:rStyle w:val="NormalTok"/>
-        </w:rPr>
-        <w:t xml:space="preserve"> </w:t>
-      </w:r>
-      <w:r>
-        <w:rPr>
-          <w:rStyle w:val="KeywordTok"/>
-        </w:rPr>
-        <w:t xml:space="preserve">c</w:t>
-      </w:r>
-      <w:r>
-        <w:rPr>
-          <w:rStyle w:val="NormalTok"/>
-        </w:rPr>
-        <w:t xml:space="preserve">(</w:t>
-      </w:r>
-      <w:r>
-        <w:rPr>
-          <w:rStyle w:val="DecValTok"/>
-        </w:rPr>
-        <w:t xml:space="preserve">0</w:t>
-      </w:r>
-      <w:r>
-        <w:rPr>
-          <w:rStyle w:val="NormalTok"/>
-        </w:rPr>
-        <w:t xml:space="preserve">,ratings_singularValues$sigma))</w:t>
-      </w:r>
-      <w:r>
-        <w:br w:type="textWrapping"/>
-      </w:r>
-      <w:r>
-        <w:rPr>
-          <w:rStyle w:val="CommentTok"/>
-        </w:rPr>
-        <w:t xml:space="preserve"># The +1 is due to difference in 0-indexing in SciDB and 1-indexing in R</w:t>
-      </w:r>
-      <w:r>
-        <w:br w:type="textWrapping"/>
-      </w:r>
-      <w:r>
-        <w:br w:type="textWrapping"/>
-      </w:r>
-      <w:r>
-        <w:rPr>
-          <w:rStyle w:val="NormalTok"/>
-        </w:rPr>
-        <w:t xml:space="preserve">PCcoords &lt;-</w:t>
-      </w:r>
-      <w:r>
-        <w:rPr>
-          <w:rStyle w:val="StringTok"/>
-        </w:rPr>
-        <w:t xml:space="preserve"> </w:t>
-      </w:r>
-      <w:r>
-        <w:rPr>
-          <w:rStyle w:val="NormalTok"/>
-        </w:rPr>
-        <w:t xml:space="preserve">uMat *</w:t>
-      </w:r>
-      <w:r>
-        <w:rPr>
-          <w:rStyle w:val="StringTok"/>
-        </w:rPr>
-        <w:t xml:space="preserve"> </w:t>
-      </w:r>
-      <w:r>
-        <w:rPr>
-          <w:rStyle w:val="NormalTok"/>
-        </w:rPr>
-        <w:t xml:space="preserve">sigMat[</w:t>
-      </w:r>
-      <w:r>
-        <w:rPr>
-          <w:rStyle w:val="DecValTok"/>
-        </w:rPr>
-        <w:t xml:space="preserve">1</w:t>
-      </w:r>
-      <w:r>
-        <w:rPr>
-          <w:rStyle w:val="NormalTok"/>
-        </w:rPr>
-        <w:t xml:space="preserve">:(</w:t>
-      </w:r>
-      <w:r>
-        <w:rPr>
-          <w:rStyle w:val="KeywordTok"/>
-        </w:rPr>
-        <w:t xml:space="preserve">nrow</w:t>
-      </w:r>
-      <w:r>
-        <w:rPr>
-          <w:rStyle w:val="NormalTok"/>
-        </w:rPr>
-        <w:t xml:space="preserve">(sigMat)-</w:t>
-      </w:r>
-      <w:r>
-        <w:rPr>
-          <w:rStyle w:val="DecValTok"/>
-        </w:rPr>
-        <w:t xml:space="preserve">1</w:t>
-      </w:r>
-      <w:r>
-        <w:rPr>
-          <w:rStyle w:val="NormalTok"/>
-        </w:rPr>
-        <w:t xml:space="preserve">), </w:t>
-      </w:r>
-      <w:r>
-        <w:rPr>
-          <w:rStyle w:val="DecValTok"/>
-        </w:rPr>
-        <w:t xml:space="preserve">1</w:t>
-      </w:r>
-      <w:r>
-        <w:rPr>
-          <w:rStyle w:val="NormalTok"/>
-        </w:rPr>
-        <w:t xml:space="preserve">:(</w:t>
-      </w:r>
-      <w:r>
-        <w:rPr>
-          <w:rStyle w:val="KeywordTok"/>
-        </w:rPr>
-        <w:t xml:space="preserve">nrow</w:t>
-      </w:r>
-      <w:r>
-        <w:rPr>
-          <w:rStyle w:val="NormalTok"/>
-        </w:rPr>
-        <w:t xml:space="preserve">(sigMat)-</w:t>
-      </w:r>
-      <w:r>
-        <w:rPr>
-          <w:rStyle w:val="DecValTok"/>
-        </w:rPr>
-        <w:t xml:space="preserve">1</w:t>
-      </w:r>
-      <w:r>
-        <w:rPr>
-          <w:rStyle w:val="NormalTok"/>
-        </w:rPr>
-        <w:t xml:space="preserve">)]</w:t>
-      </w:r>
-      <w:r>
-        <w:br w:type="textWrapping"/>
-      </w:r>
-      <w:r>
-        <w:br w:type="textWrapping"/>
-      </w:r>
-      <w:r>
-        <w:rPr>
-          <w:rStyle w:val="CommentTok"/>
-        </w:rPr>
-        <w:t xml:space="preserve"># ratings_U10 &lt;- iquery(dbConnect, "subarray(ratings_U, null, 0, null, 4)", return = T)</w:t>
-      </w:r>
-      <w:r>
-        <w:br w:type="textWrapping"/>
-      </w:r>
-      <w:r>
-        <w:rPr>
-          <w:rStyle w:val="CommentTok"/>
-        </w:rPr>
-        <w:t xml:space="preserve"># ratings_VT10 &lt;- iquery(dbConnect, "subarray(ratings_VT, null, 0, null, 4)", return = T)</w:t>
-      </w:r>
-    </w:p>
-    <w:p>
-      <w:pPr>
-        <w:pStyle w:val="SourceCode"/>
-      </w:pPr>
-      <w:r>
-        <w:rPr>
-          <w:rStyle w:val="KeywordTok"/>
-        </w:rPr>
-        <w:t xml:space="preserve">plot</w:t>
-      </w:r>
-      <w:r>
-        <w:rPr>
-          <w:rStyle w:val="NormalTok"/>
-        </w:rPr>
-        <w:t xml:space="preserve">(PCcoords[, </w:t>
-      </w:r>
-      <w:r>
-        <w:rPr>
-          <w:rStyle w:val="DecValTok"/>
-        </w:rPr>
-        <w:t xml:space="preserve">1</w:t>
-      </w:r>
-      <w:r>
-        <w:rPr>
-          <w:rStyle w:val="NormalTok"/>
-        </w:rPr>
-        <w:t xml:space="preserve">], PCcoords[, </w:t>
-      </w:r>
-      <w:r>
-        <w:rPr>
-          <w:rStyle w:val="DecValTok"/>
-        </w:rPr>
-        <w:t xml:space="preserve">2</w:t>
-      </w:r>
-      <w:r>
-        <w:rPr>
-          <w:rStyle w:val="NormalTok"/>
-        </w:rPr>
-        <w:t xml:space="preserve">])</w:t>
+        <w:t xml:space="preserve">as.matrix</w:t>
+      </w:r>
+      <w:r>
+        <w:rPr>
+          <w:rStyle w:val="NormalTok"/>
+        </w:rPr>
+        <w:t xml:space="preserve">(PCcoords)))</w:t>
       </w:r>
     </w:p>
     <w:p>
@@ -9002,7 +8126,7 @@
               <a:graphicData uri="http://schemas.openxmlformats.org/drawingml/2006/picture">
                 <pic:pic>
                   <pic:nvPicPr>
-                    <pic:cNvPr descr="documentation_files/figure-docx/unnamed-chunk-5-1.png" id="0" name="Picture"/>
+                    <pic:cNvPr descr="documentation_files/figure-docx/PCcoords-1.png" id="0" name="Picture"/>
                     <pic:cNvPicPr>
                       <a:picLocks noChangeArrowheads="1" noChangeAspect="1"/>
                     </pic:cNvPicPr>
@@ -9037,43 +8161,86 @@
     </w:p>
     <w:p>
       <w:pPr>
+        <w:pStyle w:val="Heading3"/>
+      </w:pPr>
+      <w:bookmarkStart w:id="47" w:name="hierarchical-clustering-using-pca"/>
+      <w:bookmarkEnd w:id="47"/>
+      <w:r>
+        <w:t xml:space="preserve">Hierarchical clustering using PCA</w:t>
+      </w:r>
+    </w:p>
+    <w:p>
+      <w:pPr>
         <w:pStyle w:val="SourceCode"/>
       </w:pPr>
       <w:r>
         <w:rPr>
+          <w:rStyle w:val="NormalTok"/>
+        </w:rPr>
+        <w:t xml:space="preserve">d &lt;-</w:t>
+      </w:r>
+      <w:r>
+        <w:rPr>
+          <w:rStyle w:val="StringTok"/>
+        </w:rPr>
+        <w:t xml:space="preserve"> </w:t>
+      </w:r>
+      <w:r>
+        <w:rPr>
           <w:rStyle w:val="KeywordTok"/>
         </w:rPr>
-        <w:t xml:space="preserve">plot</w:t>
-      </w:r>
-      <w:r>
-        <w:rPr>
-          <w:rStyle w:val="NormalTok"/>
-        </w:rPr>
-        <w:t xml:space="preserve">(PCcoords[, </w:t>
-      </w:r>
-      <w:r>
-        <w:rPr>
-          <w:rStyle w:val="DecValTok"/>
-        </w:rPr>
-        <w:t xml:space="preserve">2</w:t>
-      </w:r>
-      <w:r>
-        <w:rPr>
-          <w:rStyle w:val="NormalTok"/>
-        </w:rPr>
-        <w:t xml:space="preserve">], PCcoords[, </w:t>
-      </w:r>
-      <w:r>
-        <w:rPr>
-          <w:rStyle w:val="DecValTok"/>
-        </w:rPr>
-        <w:t xml:space="preserve">3</w:t>
-      </w:r>
-      <w:r>
-        <w:rPr>
-          <w:rStyle w:val="NormalTok"/>
-        </w:rPr>
-        <w:t xml:space="preserve">])</w:t>
+        <w:t xml:space="preserve">dist</w:t>
+      </w:r>
+      <w:r>
+        <w:rPr>
+          <w:rStyle w:val="NormalTok"/>
+        </w:rPr>
+        <w:t xml:space="preserve">(PCcoords)</w:t>
+      </w:r>
+      <w:r>
+        <w:br w:type="textWrapping"/>
+      </w:r>
+      <w:r>
+        <w:rPr>
+          <w:rStyle w:val="KeywordTok"/>
+        </w:rPr>
+        <w:t xml:space="preserve">heatmap</w:t>
+      </w:r>
+      <w:r>
+        <w:rPr>
+          <w:rStyle w:val="NormalTok"/>
+        </w:rPr>
+        <w:t xml:space="preserve">(</w:t>
+      </w:r>
+      <w:r>
+        <w:rPr>
+          <w:rStyle w:val="KeywordTok"/>
+        </w:rPr>
+        <w:t xml:space="preserve">as.matrix</w:t>
+      </w:r>
+      <w:r>
+        <w:rPr>
+          <w:rStyle w:val="NormalTok"/>
+        </w:rPr>
+        <w:t xml:space="preserve">(d), </w:t>
+      </w:r>
+      <w:r>
+        <w:rPr>
+          <w:rStyle w:val="DataTypeTok"/>
+        </w:rPr>
+        <w:t xml:space="preserve">symm =</w:t>
+      </w:r>
+      <w:r>
+        <w:rPr>
+          <w:rStyle w:val="NormalTok"/>
+        </w:rPr>
+        <w:t xml:space="preserve"> </w:t>
+      </w:r>
+      <w:r>
+        <w:rPr>
+          <w:rStyle w:val="NormalTok"/>
+        </w:rPr>
+        <w:t xml:space="preserve">T)</w:t>
       </w:r>
     </w:p>
     <w:p>
@@ -9090,95 +8257,7 @@
               <a:graphicData uri="http://schemas.openxmlformats.org/drawingml/2006/picture">
                 <pic:pic>
                   <pic:nvPicPr>
-                    <pic:cNvPr descr="documentation_files/figure-docx/unnamed-chunk-5-2.png" id="0" name="Picture"/>
-                    <pic:cNvPicPr>
-                      <a:picLocks noChangeArrowheads="1" noChangeAspect="1"/>
-                    </pic:cNvPicPr>
-                  </pic:nvPicPr>
-                  <pic:blipFill>
-                    <a:blip r:embed="rId47"/>
-                    <a:stretch>
-                      <a:fillRect/>
-                    </a:stretch>
-                  </pic:blipFill>
-                  <pic:spPr bwMode="auto">
-                    <a:xfrm>
-                      <a:off x="0" y="0"/>
-                      <a:ext cx="4620126" cy="3696101"/>
-                    </a:xfrm>
-                    <a:prstGeom prst="rect">
-                      <a:avLst/>
-                    </a:prstGeom>
-                    <a:noFill/>
-                    <a:ln w="9525">
-                      <a:noFill/>
-                      <a:headEnd/>
-                      <a:tailEnd/>
-                    </a:ln>
-                  </pic:spPr>
-                </pic:pic>
-              </a:graphicData>
-            </a:graphic>
-          </wp:inline>
-        </w:drawing>
-      </w:r>
-    </w:p>
-    <w:p>
-      <w:pPr>
-        <w:pStyle w:val="SourceCode"/>
-      </w:pPr>
-      <w:r>
-        <w:rPr>
-          <w:rStyle w:val="KeywordTok"/>
-        </w:rPr>
-        <w:t xml:space="preserve">plot</w:t>
-      </w:r>
-      <w:r>
-        <w:rPr>
-          <w:rStyle w:val="NormalTok"/>
-        </w:rPr>
-        <w:t xml:space="preserve">(PCcoords[, </w:t>
-      </w:r>
-      <w:r>
-        <w:rPr>
-          <w:rStyle w:val="DecValTok"/>
-        </w:rPr>
-        <w:t xml:space="preserve">2</w:t>
-      </w:r>
-      <w:r>
-        <w:rPr>
-          <w:rStyle w:val="NormalTok"/>
-        </w:rPr>
-        <w:t xml:space="preserve">], PCcoords[, </w:t>
-      </w:r>
-      <w:r>
-        <w:rPr>
-          <w:rStyle w:val="DecValTok"/>
-        </w:rPr>
-        <w:t xml:space="preserve">4</w:t>
-      </w:r>
-      <w:r>
-        <w:rPr>
-          <w:rStyle w:val="NormalTok"/>
-        </w:rPr>
-        <w:t xml:space="preserve">])</w:t>
-      </w:r>
-    </w:p>
-    <w:p>
-      <w:pPr>
-        <w:pStyle w:val="FirstParagraph"/>
-      </w:pPr>
-      <w:r>
-        <w:drawing>
-          <wp:inline>
-            <wp:extent cx="4620126" cy="3696101"/>
-            <wp:effectExtent b="0" l="0" r="0" t="0"/>
-            <wp:docPr descr="" id="1" name="Picture"/>
-            <a:graphic>
-              <a:graphicData uri="http://schemas.openxmlformats.org/drawingml/2006/picture">
-                <pic:pic>
-                  <pic:nvPicPr>
-                    <pic:cNvPr descr="documentation_files/figure-docx/unnamed-chunk-5-3.png" id="0" name="Picture"/>
+                    <pic:cNvPr descr="documentation_files/figure-docx/SVD_heatmap-1.png" id="0" name="Picture"/>
                     <pic:cNvPicPr>
                       <a:picLocks noChangeArrowheads="1" noChangeAspect="1"/>
                     </pic:cNvPicPr>
@@ -9217,39 +8296,42 @@
       </w:pPr>
       <w:r>
         <w:rPr>
+          <w:rStyle w:val="NormalTok"/>
+        </w:rPr>
+        <w:t xml:space="preserve">hclustTree &lt;-</w:t>
+      </w:r>
+      <w:r>
+        <w:rPr>
+          <w:rStyle w:val="StringTok"/>
+        </w:rPr>
+        <w:t xml:space="preserve"> </w:t>
+      </w:r>
+      <w:r>
+        <w:rPr>
           <w:rStyle w:val="KeywordTok"/>
         </w:rPr>
+        <w:t xml:space="preserve">hclust</w:t>
+      </w:r>
+      <w:r>
+        <w:rPr>
+          <w:rStyle w:val="NormalTok"/>
+        </w:rPr>
+        <w:t xml:space="preserve">(d)</w:t>
+      </w:r>
+      <w:r>
+        <w:br w:type="textWrapping"/>
+      </w:r>
+      <w:r>
+        <w:rPr>
+          <w:rStyle w:val="KeywordTok"/>
+        </w:rPr>
         <w:t xml:space="preserve">plot</w:t>
       </w:r>
       <w:r>
         <w:rPr>
           <w:rStyle w:val="NormalTok"/>
         </w:rPr>
-        <w:t xml:space="preserve">(PCcoords[, </w:t>
-      </w:r>
-      <w:r>
-        <w:rPr>
-          <w:rStyle w:val="DecValTok"/>
-        </w:rPr>
-        <w:t xml:space="preserve">4</w:t>
-      </w:r>
-      <w:r>
-        <w:rPr>
-          <w:rStyle w:val="NormalTok"/>
-        </w:rPr>
-        <w:t xml:space="preserve">], PCcoords[, </w:t>
-      </w:r>
-      <w:r>
-        <w:rPr>
-          <w:rStyle w:val="DecValTok"/>
-        </w:rPr>
-        <w:t xml:space="preserve">5</w:t>
-      </w:r>
-      <w:r>
-        <w:rPr>
-          <w:rStyle w:val="NormalTok"/>
-        </w:rPr>
-        <w:t xml:space="preserve">])</w:t>
+        <w:t xml:space="preserve">(hclustTree)</w:t>
       </w:r>
     </w:p>
     <w:p>
@@ -9266,7 +8348,7 @@
               <a:graphicData uri="http://schemas.openxmlformats.org/drawingml/2006/picture">
                 <pic:pic>
                   <pic:nvPicPr>
-                    <pic:cNvPr descr="documentation_files/figure-docx/unnamed-chunk-5-4.png" id="0" name="Picture"/>
+                    <pic:cNvPr descr="documentation_files/figure-docx/SVD_hc-1.png" id="0" name="Picture"/>
                     <pic:cNvPicPr>
                       <a:picLocks noChangeArrowheads="1" noChangeAspect="1"/>
                     </pic:cNvPicPr>
@@ -9301,256 +8383,10 @@
     </w:p>
     <w:p>
       <w:pPr>
-        <w:pStyle w:val="Heading3"/>
-      </w:pPr>
-      <w:bookmarkStart w:id="50" w:name="kmeans-clustering"/>
+        <w:pStyle w:val="Heading1"/>
+      </w:pPr>
+      <w:bookmarkStart w:id="50" w:name="big-data-computations-with-the-full-dataset"/>
       <w:bookmarkEnd w:id="50"/>
-      <w:r>
-        <w:t xml:space="preserve">kmeans clustering</w:t>
-      </w:r>
-    </w:p>
-    <w:p>
-      <w:pPr>
-        <w:pStyle w:val="SourceCode"/>
-      </w:pPr>
-      <w:r>
-        <w:rPr>
-          <w:rStyle w:val="NormalTok"/>
-        </w:rPr>
-        <w:t xml:space="preserve">d &lt;-</w:t>
-      </w:r>
-      <w:r>
-        <w:rPr>
-          <w:rStyle w:val="StringTok"/>
-        </w:rPr>
-        <w:t xml:space="preserve"> </w:t>
-      </w:r>
-      <w:r>
-        <w:rPr>
-          <w:rStyle w:val="KeywordTok"/>
-        </w:rPr>
-        <w:t xml:space="preserve">dist</w:t>
-      </w:r>
-      <w:r>
-        <w:rPr>
-          <w:rStyle w:val="NormalTok"/>
-        </w:rPr>
-        <w:t xml:space="preserve">(PCcoords[, </w:t>
-      </w:r>
-      <w:r>
-        <w:rPr>
-          <w:rStyle w:val="DecValTok"/>
-        </w:rPr>
-        <w:t xml:space="preserve">1</w:t>
-      </w:r>
-      <w:r>
-        <w:rPr>
-          <w:rStyle w:val="NormalTok"/>
-        </w:rPr>
-        <w:t xml:space="preserve">:</w:t>
-      </w:r>
-      <w:r>
-        <w:rPr>
-          <w:rStyle w:val="DecValTok"/>
-        </w:rPr>
-        <w:t xml:space="preserve">100</w:t>
-      </w:r>
-      <w:r>
-        <w:rPr>
-          <w:rStyle w:val="NormalTok"/>
-        </w:rPr>
-        <w:t xml:space="preserve">])</w:t>
-      </w:r>
-      <w:r>
-        <w:br w:type="textWrapping"/>
-      </w:r>
-      <w:r>
-        <w:rPr>
-          <w:rStyle w:val="KeywordTok"/>
-        </w:rPr>
-        <w:t xml:space="preserve">heatmap</w:t>
-      </w:r>
-      <w:r>
-        <w:rPr>
-          <w:rStyle w:val="NormalTok"/>
-        </w:rPr>
-        <w:t xml:space="preserve">(</w:t>
-      </w:r>
-      <w:r>
-        <w:rPr>
-          <w:rStyle w:val="KeywordTok"/>
-        </w:rPr>
-        <w:t xml:space="preserve">as.matrix</w:t>
-      </w:r>
-      <w:r>
-        <w:rPr>
-          <w:rStyle w:val="NormalTok"/>
-        </w:rPr>
-        <w:t xml:space="preserve">(d), </w:t>
-      </w:r>
-      <w:r>
-        <w:rPr>
-          <w:rStyle w:val="DataTypeTok"/>
-        </w:rPr>
-        <w:t xml:space="preserve">symm =</w:t>
-      </w:r>
-      <w:r>
-        <w:rPr>
-          <w:rStyle w:val="NormalTok"/>
-        </w:rPr>
-        <w:t xml:space="preserve"> </w:t>
-      </w:r>
-      <w:r>
-        <w:rPr>
-          <w:rStyle w:val="NormalTok"/>
-        </w:rPr>
-        <w:t xml:space="preserve">T)</w:t>
-      </w:r>
-    </w:p>
-    <w:p>
-      <w:pPr>
-        <w:pStyle w:val="FirstParagraph"/>
-      </w:pPr>
-      <w:r>
-        <w:drawing>
-          <wp:inline>
-            <wp:extent cx="4620126" cy="3696101"/>
-            <wp:effectExtent b="0" l="0" r="0" t="0"/>
-            <wp:docPr descr="" id="1" name="Picture"/>
-            <a:graphic>
-              <a:graphicData uri="http://schemas.openxmlformats.org/drawingml/2006/picture">
-                <pic:pic>
-                  <pic:nvPicPr>
-                    <pic:cNvPr descr="documentation_files/figure-docx/unnamed-chunk-6-1.png" id="0" name="Picture"/>
-                    <pic:cNvPicPr>
-                      <a:picLocks noChangeArrowheads="1" noChangeAspect="1"/>
-                    </pic:cNvPicPr>
-                  </pic:nvPicPr>
-                  <pic:blipFill>
-                    <a:blip r:embed="rId51"/>
-                    <a:stretch>
-                      <a:fillRect/>
-                    </a:stretch>
-                  </pic:blipFill>
-                  <pic:spPr bwMode="auto">
-                    <a:xfrm>
-                      <a:off x="0" y="0"/>
-                      <a:ext cx="4620126" cy="3696101"/>
-                    </a:xfrm>
-                    <a:prstGeom prst="rect">
-                      <a:avLst/>
-                    </a:prstGeom>
-                    <a:noFill/>
-                    <a:ln w="9525">
-                      <a:noFill/>
-                      <a:headEnd/>
-                      <a:tailEnd/>
-                    </a:ln>
-                  </pic:spPr>
-                </pic:pic>
-              </a:graphicData>
-            </a:graphic>
-          </wp:inline>
-        </w:drawing>
-      </w:r>
-    </w:p>
-    <w:p>
-      <w:pPr>
-        <w:pStyle w:val="SourceCode"/>
-      </w:pPr>
-      <w:r>
-        <w:rPr>
-          <w:rStyle w:val="NormalTok"/>
-        </w:rPr>
-        <w:t xml:space="preserve">hclustTree &lt;-</w:t>
-      </w:r>
-      <w:r>
-        <w:rPr>
-          <w:rStyle w:val="StringTok"/>
-        </w:rPr>
-        <w:t xml:space="preserve"> </w:t>
-      </w:r>
-      <w:r>
-        <w:rPr>
-          <w:rStyle w:val="KeywordTok"/>
-        </w:rPr>
-        <w:t xml:space="preserve">hclust</w:t>
-      </w:r>
-      <w:r>
-        <w:rPr>
-          <w:rStyle w:val="NormalTok"/>
-        </w:rPr>
-        <w:t xml:space="preserve">(d)</w:t>
-      </w:r>
-      <w:r>
-        <w:br w:type="textWrapping"/>
-      </w:r>
-      <w:r>
-        <w:rPr>
-          <w:rStyle w:val="KeywordTok"/>
-        </w:rPr>
-        <w:t xml:space="preserve">plot</w:t>
-      </w:r>
-      <w:r>
-        <w:rPr>
-          <w:rStyle w:val="NormalTok"/>
-        </w:rPr>
-        <w:t xml:space="preserve">(hclustTree)</w:t>
-      </w:r>
-    </w:p>
-    <w:p>
-      <w:pPr>
-        <w:pStyle w:val="FirstParagraph"/>
-      </w:pPr>
-      <w:r>
-        <w:drawing>
-          <wp:inline>
-            <wp:extent cx="4620126" cy="3696101"/>
-            <wp:effectExtent b="0" l="0" r="0" t="0"/>
-            <wp:docPr descr="" id="1" name="Picture"/>
-            <a:graphic>
-              <a:graphicData uri="http://schemas.openxmlformats.org/drawingml/2006/picture">
-                <pic:pic>
-                  <pic:nvPicPr>
-                    <pic:cNvPr descr="documentation_files/figure-docx/unnamed-chunk-6-2.png" id="0" name="Picture"/>
-                    <pic:cNvPicPr>
-                      <a:picLocks noChangeArrowheads="1" noChangeAspect="1"/>
-                    </pic:cNvPicPr>
-                  </pic:nvPicPr>
-                  <pic:blipFill>
-                    <a:blip r:embed="rId52"/>
-                    <a:stretch>
-                      <a:fillRect/>
-                    </a:stretch>
-                  </pic:blipFill>
-                  <pic:spPr bwMode="auto">
-                    <a:xfrm>
-                      <a:off x="0" y="0"/>
-                      <a:ext cx="4620126" cy="3696101"/>
-                    </a:xfrm>
-                    <a:prstGeom prst="rect">
-                      <a:avLst/>
-                    </a:prstGeom>
-                    <a:noFill/>
-                    <a:ln w="9525">
-                      <a:noFill/>
-                      <a:headEnd/>
-                      <a:tailEnd/>
-                    </a:ln>
-                  </pic:spPr>
-                </pic:pic>
-              </a:graphicData>
-            </a:graphic>
-          </wp:inline>
-        </w:drawing>
-      </w:r>
-    </w:p>
-    <w:p>
-      <w:pPr>
-        <w:pStyle w:val="Heading1"/>
-      </w:pPr>
-      <w:bookmarkStart w:id="53" w:name="big-data-computations-with-the-full-dataset"/>
-      <w:bookmarkEnd w:id="53"/>
       <w:r>
         <w:t xml:space="preserve">Big Data Computations with the Full Dataset</w:t>
       </w:r>
@@ -9801,7 +8637,7 @@
     </w:lvl>
   </w:abstractNum>
   <w:abstractNum w:abstractNumId="990">
-    <w:nsid w:val="28be402d"/>
+    <w:nsid w:val="225b1598"/>
     <w:multiLevelType w:val="multilevel"/>
     <w:lvl w:ilvl="0">
       <w:numFmt w:val="bullet"/>
@@ -9882,7 +8718,7 @@
     </w:lvl>
   </w:abstractNum>
   <w:abstractNum w:abstractNumId="991">
-    <w:nsid w:val="82a14a13"/>
+    <w:nsid w:val="daa5e1ed"/>
     <w:multiLevelType w:val="multilevel"/>
     <w:lvl w:ilvl="0">
       <w:numFmt w:val="bullet"/>
@@ -9963,7 +8799,7 @@
     </w:lvl>
   </w:abstractNum>
   <w:abstractNum w:abstractNumId="99411">
-    <w:nsid w:val="67f098dd"/>
+    <w:nsid w:val="4702a447"/>
     <w:multiLevelType w:val="multilevel"/>
     <w:lvl w:ilvl="0">
       <w:start w:val="1"/>
@@ -10051,7 +8887,7 @@
     </w:lvl>
   </w:abstractNum>
   <w:abstractNum w:abstractNumId="99412">
-    <w:nsid w:val="53114026"/>
+    <w:nsid w:val="e57ce990"/>
     <w:multiLevelType w:val="multilevel"/>
     <w:lvl w:ilvl="0">
       <w:start w:val="2"/>

</xml_diff>